<commit_message>
Resumos e exercícios tema 2 ao 5 Programação Mobile
</commit_message>
<xml_diff>
--- a/PDF-das-materias 6 semestre/Programação Para Dispositivos Móveis em Android/Resumo-Tema-2.docx
+++ b/PDF-das-materias 6 semestre/Programação Para Dispositivos Móveis em Android/Resumo-Tema-2.docx
@@ -3,43 +3,2908 @@
 <w:document xmlns:wpc="http://schemas.microsoft.com/office/word/2010/wordprocessingCanvas" xmlns:cx="http://schemas.microsoft.com/office/drawing/2014/chartex" xmlns:cx1="http://schemas.microsoft.com/office/drawing/2015/9/8/chartex" xmlns:cx2="http://schemas.microsoft.com/office/drawing/2015/10/21/chartex" xmlns:cx3="http://schemas.microsoft.com/office/drawing/2016/5/9/chartex" xmlns:cx4="http://schemas.microsoft.com/office/drawing/2016/5/10/chartex" xmlns:cx5="http://schemas.microsoft.com/office/drawing/2016/5/11/chartex" xmlns:cx6="http://schemas.microsoft.com/office/drawing/2016/5/12/chartex" xmlns:cx7="http://schemas.microsoft.com/office/drawing/2016/5/13/chartex" xmlns:cx8="http://schemas.microsoft.com/office/drawing/2016/5/14/chartex" xmlns:mc="http://schemas.openxmlformats.org/markup-compatibility/2006" xmlns:aink="http://schemas.microsoft.com/office/drawing/2016/ink" xmlns:am3d="http://schemas.microsoft.com/office/drawing/2017/model3d" xmlns:o="urn:schemas-microsoft-com:office:office" xmlns:oel="http://schemas.microsoft.com/office/2019/extlst" xmlns:r="http://schemas.openxmlformats.org/officeDocument/2006/relationships" xmlns:m="http://schemas.openxmlformats.org/officeDocument/2006/math" xmlns:v="urn:schemas-microsoft-com:vml" xmlns:wp14="http://schemas.microsoft.com/office/word/2010/wordprocessingDrawing" xmlns:wp="http://schemas.openxmlformats.org/drawingml/2006/wordprocessingDrawing" xmlns:w10="urn:schemas-microsoft-com:office:word" xmlns:w="http://schemas.openxmlformats.org/wordprocessingml/2006/main" xmlns:w14="http://schemas.microsoft.com/office/word/2010/wordml" xmlns:w15="http://schemas.microsoft.com/office/word/2012/wordml" xmlns:w16cex="http://schemas.microsoft.com/office/word/2018/wordml/cex" xmlns:w16cid="http://schemas.microsoft.com/office/word/2016/wordml/cid" xmlns:w16="http://schemas.microsoft.com/office/word/2018/wordml" xmlns:w16du="http://schemas.microsoft.com/office/word/2023/wordml/word16du" xmlns:w16sdtdh="http://schemas.microsoft.com/office/word/2020/wordml/sdtdatahash" xmlns:w16sdtfl="http://schemas.microsoft.com/office/word/2024/wordml/sdtformatlock" xmlns:w16se="http://schemas.microsoft.com/office/word/2015/wordml/symex" xmlns:wpg="http://schemas.microsoft.com/office/word/2010/wordprocessingGroup" xmlns:wpi="http://schemas.microsoft.com/office/word/2010/wordprocessingInk" xmlns:wne="http://schemas.microsoft.com/office/word/2006/wordml" xmlns:wps="http://schemas.microsoft.com/office/word/2010/wordprocessingShape" mc:Ignorable="w14 w15 w16se w16cid w16 w16cex w16sdtdh w16sdtfl w16du wp14">
   <w:body>
     <w:p>
-      <w:r>
-        <w:t>Falta o resumo</w:t>
-      </w:r>
-    </w:p>
-    <w:p/>
-    <w:p/>
-    <w:p/>
-    <w:p/>
-    <w:p/>
-    <w:p/>
-    <w:p/>
-    <w:p/>
-    <w:p/>
-    <w:p/>
-    <w:p/>
-    <w:p/>
-    <w:p/>
-    <w:p/>
-    <w:p/>
-    <w:p/>
-    <w:p/>
-    <w:p/>
-    <w:p/>
-    <w:p/>
-    <w:p/>
-    <w:p/>
-    <w:p/>
-    <w:p/>
-    <w:p/>
-    <w:p>
-      <w:r>
-        <w:lastRenderedPageBreak/>
-        <w:t>Exercícios:</w:t>
+      <w:pPr>
+        <w:rPr>
+          <w:lang w:val="pt-BR"/>
+        </w:rPr>
+      </w:pPr>
+      <w:r>
+        <w:rPr>
+          <w:lang w:val="pt-BR"/>
+        </w:rPr>
+        <w:t>Módulo 1: Ambiente de Desenvolvimento e Configurações</w:t>
       </w:r>
     </w:p>
     <w:p>
-      <w:r>
+      <w:pPr>
+        <w:rPr>
+          <w:lang w:val="pt-BR"/>
+        </w:rPr>
+      </w:pPr>
+      <w:r>
+        <w:rPr>
+          <w:lang w:val="pt-BR"/>
+        </w:rPr>
+        <w:t xml:space="preserve">Este módulo foca na compreensão das especificidades da programação para dispositivos móveis Android utilizando a biblioteca </w:t>
+      </w:r>
+      <w:proofErr w:type="spellStart"/>
+      <w:r>
+        <w:rPr>
+          <w:lang w:val="pt-BR"/>
+        </w:rPr>
+        <w:t>React</w:t>
+      </w:r>
+      <w:proofErr w:type="spellEnd"/>
+      <w:r>
+        <w:rPr>
+          <w:lang w:val="pt-BR"/>
+        </w:rPr>
+        <w:t xml:space="preserve"> </w:t>
+      </w:r>
+      <w:proofErr w:type="spellStart"/>
+      <w:r>
+        <w:rPr>
+          <w:lang w:val="pt-BR"/>
+        </w:rPr>
+        <w:t>Native</w:t>
+      </w:r>
+      <w:proofErr w:type="spellEnd"/>
+      <w:r>
+        <w:rPr>
+          <w:lang w:val="pt-BR"/>
+        </w:rPr>
+        <w:t xml:space="preserve">, que se baseia na sintaxe </w:t>
+      </w:r>
+      <w:proofErr w:type="spellStart"/>
+      <w:r>
+        <w:rPr>
+          <w:lang w:val="pt-BR"/>
+        </w:rPr>
+        <w:t>JavaScript</w:t>
+      </w:r>
+      <w:proofErr w:type="spellEnd"/>
+      <w:r>
+        <w:rPr>
+          <w:lang w:val="pt-BR"/>
+        </w:rPr>
+        <w:t>.</w:t>
+      </w:r>
+    </w:p>
+    <w:tbl>
+      <w:tblPr>
+        <w:tblW w:w="0" w:type="auto"/>
+        <w:tblCellMar>
+          <w:top w:w="15" w:type="dxa"/>
+          <w:left w:w="15" w:type="dxa"/>
+          <w:bottom w:w="15" w:type="dxa"/>
+          <w:right w:w="15" w:type="dxa"/>
+        </w:tblCellMar>
+        <w:tblLook w:val="04A0" w:firstRow="1" w:lastRow="0" w:firstColumn="1" w:lastColumn="0" w:noHBand="0" w:noVBand="1"/>
+      </w:tblPr>
+      <w:tblGrid>
+        <w:gridCol w:w="2025"/>
+        <w:gridCol w:w="6493"/>
+        <w:gridCol w:w="842"/>
+      </w:tblGrid>
+      <w:tr>
+        <w:tc>
+          <w:tcPr>
+            <w:tcW w:w="0" w:type="auto"/>
+            <w:vAlign w:val="center"/>
+            <w:hideMark/>
+          </w:tcPr>
+          <w:p>
+            <w:r>
+              <w:t xml:space="preserve">Ponto </w:t>
+            </w:r>
+            <w:proofErr w:type="spellStart"/>
+            <w:r>
+              <w:t>Importante</w:t>
+            </w:r>
+            <w:proofErr w:type="spellEnd"/>
+          </w:p>
+        </w:tc>
+        <w:tc>
+          <w:tcPr>
+            <w:tcW w:w="0" w:type="auto"/>
+            <w:vAlign w:val="center"/>
+            <w:hideMark/>
+          </w:tcPr>
+          <w:p>
+            <w:proofErr w:type="spellStart"/>
+            <w:r>
+              <w:t>Detalhe</w:t>
+            </w:r>
+            <w:proofErr w:type="spellEnd"/>
+          </w:p>
+        </w:tc>
+        <w:tc>
+          <w:tcPr>
+            <w:tcW w:w="0" w:type="auto"/>
+            <w:vAlign w:val="center"/>
+            <w:hideMark/>
+          </w:tcPr>
+          <w:p>
+            <w:proofErr w:type="spellStart"/>
+            <w:r>
+              <w:t>Citação</w:t>
+            </w:r>
+            <w:proofErr w:type="spellEnd"/>
+          </w:p>
+        </w:tc>
+      </w:tr>
+      <w:tr>
+        <w:tc>
+          <w:tcPr>
+            <w:tcW w:w="0" w:type="auto"/>
+            <w:vAlign w:val="center"/>
+            <w:hideMark/>
+          </w:tcPr>
+          <w:p>
+            <w:proofErr w:type="spellStart"/>
+            <w:r>
+              <w:rPr>
+                <w:b/>
+                <w:bCs/>
+              </w:rPr>
+              <w:t>Propósito</w:t>
+            </w:r>
+            <w:proofErr w:type="spellEnd"/>
+            <w:r>
+              <w:rPr>
+                <w:b/>
+                <w:bCs/>
+              </w:rPr>
+              <w:t xml:space="preserve"> do React Native</w:t>
+            </w:r>
+          </w:p>
+        </w:tc>
+        <w:tc>
+          <w:tcPr>
+            <w:tcW w:w="0" w:type="auto"/>
+            <w:vAlign w:val="center"/>
+            <w:hideMark/>
+          </w:tcPr>
+          <w:p>
+            <w:pPr>
+              <w:rPr>
+                <w:lang w:val="pt-BR"/>
+              </w:rPr>
+            </w:pPr>
+            <w:r>
+              <w:rPr>
+                <w:lang w:val="pt-BR"/>
+              </w:rPr>
+              <w:t xml:space="preserve">É uma </w:t>
+            </w:r>
+            <w:r>
+              <w:rPr>
+                <w:b/>
+                <w:bCs/>
+                <w:lang w:val="pt-BR"/>
+              </w:rPr>
+              <w:t xml:space="preserve">biblioteca </w:t>
+            </w:r>
+            <w:proofErr w:type="spellStart"/>
+            <w:r>
+              <w:rPr>
+                <w:b/>
+                <w:bCs/>
+                <w:lang w:val="pt-BR"/>
+              </w:rPr>
+              <w:t>JavaScript</w:t>
+            </w:r>
+            <w:proofErr w:type="spellEnd"/>
+            <w:r>
+              <w:rPr>
+                <w:lang w:val="pt-BR"/>
+              </w:rPr>
+              <w:t xml:space="preserve"> voltada para o desenvolvimento mobile. Sua principal característica é possibilitar o desenvolvimento </w:t>
+            </w:r>
+            <w:r>
+              <w:rPr>
+                <w:i/>
+                <w:iCs/>
+                <w:lang w:val="pt-BR"/>
+              </w:rPr>
+              <w:t>híbrido</w:t>
+            </w:r>
+            <w:r>
+              <w:rPr>
+                <w:lang w:val="pt-BR"/>
+              </w:rPr>
+              <w:t xml:space="preserve"> (multiplataforma), usando um único código-fonte que pode rodar em diferentes sistemas operacionais, como Android e iOS.</w:t>
+            </w:r>
+          </w:p>
+        </w:tc>
+        <w:tc>
+          <w:tcPr>
+            <w:tcW w:w="0" w:type="auto"/>
+            <w:vAlign w:val="center"/>
+            <w:hideMark/>
+          </w:tcPr>
+          <w:p>
+            <w:pPr>
+              <w:rPr>
+                <w:lang w:val="pt-BR"/>
+              </w:rPr>
+            </w:pPr>
+          </w:p>
+        </w:tc>
+      </w:tr>
+      <w:tr>
+        <w:tc>
+          <w:tcPr>
+            <w:tcW w:w="0" w:type="auto"/>
+            <w:vAlign w:val="center"/>
+            <w:hideMark/>
+          </w:tcPr>
+          <w:p>
+            <w:r>
+              <w:rPr>
+                <w:b/>
+                <w:bCs/>
+              </w:rPr>
+              <w:t xml:space="preserve">Ferramentas </w:t>
+            </w:r>
+            <w:proofErr w:type="spellStart"/>
+            <w:r>
+              <w:rPr>
+                <w:b/>
+                <w:bCs/>
+              </w:rPr>
+              <w:t>Recomendadas</w:t>
+            </w:r>
+            <w:proofErr w:type="spellEnd"/>
+          </w:p>
+        </w:tc>
+        <w:tc>
+          <w:tcPr>
+            <w:tcW w:w="0" w:type="auto"/>
+            <w:vAlign w:val="center"/>
+            <w:hideMark/>
+          </w:tcPr>
+          <w:p>
+            <w:pPr>
+              <w:rPr>
+                <w:lang w:val="pt-BR"/>
+              </w:rPr>
+            </w:pPr>
+            <w:r>
+              <w:rPr>
+                <w:lang w:val="pt-BR"/>
+              </w:rPr>
+              <w:t xml:space="preserve">A IDE recomendada é o software gratuito </w:t>
+            </w:r>
+            <w:r>
+              <w:rPr>
+                <w:b/>
+                <w:bCs/>
+                <w:lang w:val="pt-BR"/>
+              </w:rPr>
+              <w:t xml:space="preserve">Visual Studio </w:t>
+            </w:r>
+            <w:proofErr w:type="spellStart"/>
+            <w:r>
+              <w:rPr>
+                <w:b/>
+                <w:bCs/>
+                <w:lang w:val="pt-BR"/>
+              </w:rPr>
+              <w:t>Code</w:t>
+            </w:r>
+            <w:proofErr w:type="spellEnd"/>
+            <w:r>
+              <w:rPr>
+                <w:b/>
+                <w:bCs/>
+                <w:lang w:val="pt-BR"/>
+              </w:rPr>
+              <w:t xml:space="preserve"> (VS </w:t>
+            </w:r>
+            <w:proofErr w:type="spellStart"/>
+            <w:r>
+              <w:rPr>
+                <w:b/>
+                <w:bCs/>
+                <w:lang w:val="pt-BR"/>
+              </w:rPr>
+              <w:t>Code</w:t>
+            </w:r>
+            <w:proofErr w:type="spellEnd"/>
+            <w:r>
+              <w:rPr>
+                <w:b/>
+                <w:bCs/>
+                <w:lang w:val="pt-BR"/>
+              </w:rPr>
+              <w:t>)</w:t>
+            </w:r>
+            <w:r>
+              <w:rPr>
+                <w:lang w:val="pt-BR"/>
+              </w:rPr>
+              <w:t>.</w:t>
+            </w:r>
+          </w:p>
+        </w:tc>
+        <w:tc>
+          <w:tcPr>
+            <w:tcW w:w="0" w:type="auto"/>
+            <w:vAlign w:val="center"/>
+            <w:hideMark/>
+          </w:tcPr>
+          <w:p>
+            <w:pPr>
+              <w:rPr>
+                <w:lang w:val="pt-BR"/>
+              </w:rPr>
+            </w:pPr>
+          </w:p>
+        </w:tc>
+      </w:tr>
+      <w:tr>
+        <w:tc>
+          <w:tcPr>
+            <w:tcW w:w="0" w:type="auto"/>
+            <w:vAlign w:val="center"/>
+            <w:hideMark/>
+          </w:tcPr>
+          <w:p>
+            <w:proofErr w:type="spellStart"/>
+            <w:r>
+              <w:rPr>
+                <w:b/>
+                <w:bCs/>
+              </w:rPr>
+              <w:t>Configuração</w:t>
+            </w:r>
+            <w:proofErr w:type="spellEnd"/>
+            <w:r>
+              <w:rPr>
+                <w:b/>
+                <w:bCs/>
+              </w:rPr>
+              <w:t xml:space="preserve"> Simples: Expo</w:t>
+            </w:r>
+          </w:p>
+        </w:tc>
+        <w:tc>
+          <w:tcPr>
+            <w:tcW w:w="0" w:type="auto"/>
+            <w:vAlign w:val="center"/>
+            <w:hideMark/>
+          </w:tcPr>
+          <w:p>
+            <w:pPr>
+              <w:rPr>
+                <w:lang w:val="pt-BR"/>
+              </w:rPr>
+            </w:pPr>
+            <w:r>
+              <w:rPr>
+                <w:lang w:val="pt-BR"/>
+              </w:rPr>
+              <w:t xml:space="preserve">O Expo é um framework e plataforma que </w:t>
+            </w:r>
+            <w:r>
+              <w:rPr>
+                <w:b/>
+                <w:bCs/>
+                <w:lang w:val="pt-BR"/>
+              </w:rPr>
+              <w:t>simplifica o desenvolvimento e teste</w:t>
+            </w:r>
+            <w:r>
+              <w:rPr>
+                <w:lang w:val="pt-BR"/>
+              </w:rPr>
+              <w:t xml:space="preserve"> de aplicativos </w:t>
+            </w:r>
+            <w:proofErr w:type="spellStart"/>
+            <w:r>
+              <w:rPr>
+                <w:lang w:val="pt-BR"/>
+              </w:rPr>
+              <w:t>React</w:t>
+            </w:r>
+            <w:proofErr w:type="spellEnd"/>
+            <w:r>
+              <w:rPr>
+                <w:lang w:val="pt-BR"/>
+              </w:rPr>
+              <w:t xml:space="preserve"> </w:t>
+            </w:r>
+            <w:proofErr w:type="spellStart"/>
+            <w:r>
+              <w:rPr>
+                <w:lang w:val="pt-BR"/>
+              </w:rPr>
+              <w:t>Native</w:t>
+            </w:r>
+            <w:proofErr w:type="spellEnd"/>
+            <w:r>
+              <w:rPr>
+                <w:lang w:val="pt-BR"/>
+              </w:rPr>
+              <w:t xml:space="preserve">, consumindo menos recursos de hardware. Sua principal limitação é a </w:t>
+            </w:r>
+            <w:r>
+              <w:rPr>
+                <w:b/>
+                <w:bCs/>
+                <w:lang w:val="pt-BR"/>
+              </w:rPr>
+              <w:t>impossibilidade de incluir módulos e componentes nativos</w:t>
+            </w:r>
+            <w:r>
+              <w:rPr>
+                <w:lang w:val="pt-BR"/>
+              </w:rPr>
+              <w:t xml:space="preserve"> (Android ou iOS).</w:t>
+            </w:r>
+          </w:p>
+        </w:tc>
+        <w:tc>
+          <w:tcPr>
+            <w:tcW w:w="0" w:type="auto"/>
+            <w:vAlign w:val="center"/>
+            <w:hideMark/>
+          </w:tcPr>
+          <w:p>
+            <w:pPr>
+              <w:rPr>
+                <w:lang w:val="pt-BR"/>
+              </w:rPr>
+            </w:pPr>
+          </w:p>
+        </w:tc>
+      </w:tr>
+      <w:tr>
+        <w:tc>
+          <w:tcPr>
+            <w:tcW w:w="0" w:type="auto"/>
+            <w:vAlign w:val="center"/>
+            <w:hideMark/>
+          </w:tcPr>
+          <w:p>
+            <w:proofErr w:type="spellStart"/>
+            <w:r>
+              <w:rPr>
+                <w:b/>
+                <w:bCs/>
+              </w:rPr>
+              <w:t>Configuração</w:t>
+            </w:r>
+            <w:proofErr w:type="spellEnd"/>
+            <w:r>
+              <w:rPr>
+                <w:b/>
+                <w:bCs/>
+              </w:rPr>
+              <w:t xml:space="preserve"> Robusta (RN CLI)</w:t>
+            </w:r>
+          </w:p>
+        </w:tc>
+        <w:tc>
+          <w:tcPr>
+            <w:tcW w:w="0" w:type="auto"/>
+            <w:vAlign w:val="center"/>
+            <w:hideMark/>
+          </w:tcPr>
+          <w:p>
+            <w:pPr>
+              <w:rPr>
+                <w:lang w:val="pt-BR"/>
+              </w:rPr>
+            </w:pPr>
+            <w:r>
+              <w:rPr>
+                <w:lang w:val="pt-BR"/>
+              </w:rPr>
+              <w:t xml:space="preserve">Para incluir código nativo, exige-se a instalação de softwares adicionais, como </w:t>
+            </w:r>
+            <w:r>
+              <w:rPr>
+                <w:b/>
+                <w:bCs/>
+                <w:lang w:val="pt-BR"/>
+              </w:rPr>
+              <w:t xml:space="preserve">Node.js, </w:t>
+            </w:r>
+            <w:proofErr w:type="spellStart"/>
+            <w:r>
+              <w:rPr>
+                <w:b/>
+                <w:bCs/>
+                <w:lang w:val="pt-BR"/>
+              </w:rPr>
+              <w:t>React</w:t>
+            </w:r>
+            <w:proofErr w:type="spellEnd"/>
+            <w:r>
+              <w:rPr>
+                <w:b/>
+                <w:bCs/>
+                <w:lang w:val="pt-BR"/>
+              </w:rPr>
+              <w:t xml:space="preserve"> </w:t>
+            </w:r>
+            <w:proofErr w:type="spellStart"/>
+            <w:r>
+              <w:rPr>
+                <w:b/>
+                <w:bCs/>
+                <w:lang w:val="pt-BR"/>
+              </w:rPr>
+              <w:t>Native</w:t>
+            </w:r>
+            <w:proofErr w:type="spellEnd"/>
+            <w:r>
+              <w:rPr>
+                <w:b/>
+                <w:bCs/>
+                <w:lang w:val="pt-BR"/>
+              </w:rPr>
+              <w:t xml:space="preserve"> CLI, Java JDK e Android Studio</w:t>
+            </w:r>
+            <w:r>
+              <w:rPr>
+                <w:lang w:val="pt-BR"/>
+              </w:rPr>
+              <w:t xml:space="preserve"> (que inclui o emulador). Requer a configuração de variáveis de ambiente (JAVA_HOME, ANDROID_HOME, Path).</w:t>
+            </w:r>
+          </w:p>
+        </w:tc>
+        <w:tc>
+          <w:tcPr>
+            <w:tcW w:w="0" w:type="auto"/>
+            <w:vAlign w:val="center"/>
+            <w:hideMark/>
+          </w:tcPr>
+          <w:p>
+            <w:pPr>
+              <w:rPr>
+                <w:lang w:val="pt-BR"/>
+              </w:rPr>
+            </w:pPr>
+          </w:p>
+        </w:tc>
+      </w:tr>
+      <w:tr>
+        <w:tc>
+          <w:tcPr>
+            <w:tcW w:w="0" w:type="auto"/>
+            <w:vAlign w:val="center"/>
+            <w:hideMark/>
+          </w:tcPr>
+          <w:p>
+            <w:proofErr w:type="spellStart"/>
+            <w:r>
+              <w:rPr>
+                <w:b/>
+                <w:bCs/>
+              </w:rPr>
+              <w:t>Gerenciadores</w:t>
+            </w:r>
+            <w:proofErr w:type="spellEnd"/>
+            <w:r>
+              <w:rPr>
+                <w:b/>
+                <w:bCs/>
+              </w:rPr>
+              <w:t xml:space="preserve"> de </w:t>
+            </w:r>
+            <w:proofErr w:type="spellStart"/>
+            <w:r>
+              <w:rPr>
+                <w:b/>
+                <w:bCs/>
+              </w:rPr>
+              <w:t>Pacotes</w:t>
+            </w:r>
+            <w:proofErr w:type="spellEnd"/>
+          </w:p>
+        </w:tc>
+        <w:tc>
+          <w:tcPr>
+            <w:tcW w:w="0" w:type="auto"/>
+            <w:vAlign w:val="center"/>
+            <w:hideMark/>
+          </w:tcPr>
+          <w:p>
+            <w:pPr>
+              <w:rPr>
+                <w:lang w:val="pt-BR"/>
+              </w:rPr>
+            </w:pPr>
+            <w:r>
+              <w:rPr>
+                <w:b/>
+                <w:bCs/>
+                <w:lang w:val="pt-BR"/>
+              </w:rPr>
+              <w:t>NPM</w:t>
+            </w:r>
+            <w:r>
+              <w:rPr>
+                <w:lang w:val="pt-BR"/>
+              </w:rPr>
+              <w:t xml:space="preserve"> (Node </w:t>
+            </w:r>
+            <w:proofErr w:type="spellStart"/>
+            <w:r>
+              <w:rPr>
+                <w:lang w:val="pt-BR"/>
+              </w:rPr>
+              <w:t>Package</w:t>
+            </w:r>
+            <w:proofErr w:type="spellEnd"/>
+            <w:r>
+              <w:rPr>
+                <w:lang w:val="pt-BR"/>
+              </w:rPr>
+              <w:t xml:space="preserve"> Manager) e </w:t>
+            </w:r>
+            <w:r>
+              <w:rPr>
+                <w:b/>
+                <w:bCs/>
+                <w:lang w:val="pt-BR"/>
+              </w:rPr>
+              <w:t>YARN</w:t>
+            </w:r>
+            <w:r>
+              <w:rPr>
+                <w:lang w:val="pt-BR"/>
+              </w:rPr>
+              <w:t xml:space="preserve"> desempenham o mesmo papel: gerenciar a instalação de dependências de um projeto, utilizando o arquivo </w:t>
+            </w:r>
+            <w:proofErr w:type="spellStart"/>
+            <w:r>
+              <w:rPr>
+                <w:lang w:val="pt-BR"/>
+              </w:rPr>
+              <w:t>package.json</w:t>
+            </w:r>
+            <w:proofErr w:type="spellEnd"/>
+            <w:r>
+              <w:rPr>
+                <w:lang w:val="pt-BR"/>
+              </w:rPr>
+              <w:t xml:space="preserve">. Deve-se usar </w:t>
+            </w:r>
+            <w:r>
+              <w:rPr>
+                <w:b/>
+                <w:bCs/>
+                <w:lang w:val="pt-BR"/>
+              </w:rPr>
+              <w:t>apenas um deles</w:t>
+            </w:r>
+            <w:r>
+              <w:rPr>
+                <w:lang w:val="pt-BR"/>
+              </w:rPr>
+              <w:t xml:space="preserve"> por projeto para evitar conflitos.</w:t>
+            </w:r>
+          </w:p>
+        </w:tc>
+        <w:tc>
+          <w:tcPr>
+            <w:tcW w:w="0" w:type="auto"/>
+            <w:vAlign w:val="center"/>
+            <w:hideMark/>
+          </w:tcPr>
+          <w:p>
+            <w:pPr>
+              <w:rPr>
+                <w:lang w:val="pt-BR"/>
+              </w:rPr>
+            </w:pPr>
+          </w:p>
+        </w:tc>
+      </w:tr>
+      <w:tr>
+        <w:tc>
+          <w:tcPr>
+            <w:tcW w:w="0" w:type="auto"/>
+            <w:vAlign w:val="center"/>
+            <w:hideMark/>
+          </w:tcPr>
+          <w:p>
+            <w:r>
+              <w:rPr>
+                <w:b/>
+                <w:bCs/>
+              </w:rPr>
+              <w:t>Node.js</w:t>
+            </w:r>
+          </w:p>
+        </w:tc>
+        <w:tc>
+          <w:tcPr>
+            <w:tcW w:w="0" w:type="auto"/>
+            <w:vAlign w:val="center"/>
+            <w:hideMark/>
+          </w:tcPr>
+          <w:p>
+            <w:pPr>
+              <w:rPr>
+                <w:lang w:val="pt-BR"/>
+              </w:rPr>
+            </w:pPr>
+            <w:r>
+              <w:rPr>
+                <w:lang w:val="pt-BR"/>
+              </w:rPr>
+              <w:t xml:space="preserve">É um ambiente </w:t>
+            </w:r>
+            <w:r>
+              <w:rPr>
+                <w:i/>
+                <w:iCs/>
+                <w:lang w:val="pt-BR"/>
+              </w:rPr>
+              <w:t>server-</w:t>
+            </w:r>
+            <w:proofErr w:type="spellStart"/>
+            <w:r>
+              <w:rPr>
+                <w:i/>
+                <w:iCs/>
+                <w:lang w:val="pt-BR"/>
+              </w:rPr>
+              <w:t>side</w:t>
+            </w:r>
+            <w:proofErr w:type="spellEnd"/>
+            <w:r>
+              <w:rPr>
+                <w:lang w:val="pt-BR"/>
+              </w:rPr>
+              <w:t xml:space="preserve"> para a execução de códigos </w:t>
+            </w:r>
+            <w:proofErr w:type="spellStart"/>
+            <w:r>
+              <w:rPr>
+                <w:lang w:val="pt-BR"/>
+              </w:rPr>
+              <w:t>JavaScript</w:t>
+            </w:r>
+            <w:proofErr w:type="spellEnd"/>
+            <w:r>
+              <w:rPr>
+                <w:lang w:val="pt-BR"/>
+              </w:rPr>
+              <w:t xml:space="preserve"> e é um </w:t>
+            </w:r>
+            <w:r>
+              <w:rPr>
+                <w:b/>
+                <w:bCs/>
+                <w:lang w:val="pt-BR"/>
+              </w:rPr>
+              <w:t>requisito necessário</w:t>
+            </w:r>
+            <w:r>
+              <w:rPr>
+                <w:lang w:val="pt-BR"/>
+              </w:rPr>
+              <w:t xml:space="preserve"> para utilizar o NPM e criar aplicações </w:t>
+            </w:r>
+            <w:proofErr w:type="spellStart"/>
+            <w:r>
+              <w:rPr>
+                <w:lang w:val="pt-BR"/>
+              </w:rPr>
+              <w:t>React</w:t>
+            </w:r>
+            <w:proofErr w:type="spellEnd"/>
+            <w:r>
+              <w:rPr>
+                <w:lang w:val="pt-BR"/>
+              </w:rPr>
+              <w:t xml:space="preserve"> </w:t>
+            </w:r>
+            <w:proofErr w:type="spellStart"/>
+            <w:r>
+              <w:rPr>
+                <w:lang w:val="pt-BR"/>
+              </w:rPr>
+              <w:t>Native</w:t>
+            </w:r>
+            <w:proofErr w:type="spellEnd"/>
+            <w:r>
+              <w:rPr>
+                <w:lang w:val="pt-BR"/>
+              </w:rPr>
+              <w:t>.</w:t>
+            </w:r>
+          </w:p>
+        </w:tc>
+        <w:tc>
+          <w:tcPr>
+            <w:tcW w:w="0" w:type="auto"/>
+            <w:vAlign w:val="center"/>
+            <w:hideMark/>
+          </w:tcPr>
+          <w:p>
+            <w:pPr>
+              <w:rPr>
+                <w:lang w:val="pt-BR"/>
+              </w:rPr>
+            </w:pPr>
+          </w:p>
+        </w:tc>
+      </w:tr>
+      <w:tr>
+        <w:tc>
+          <w:tcPr>
+            <w:tcW w:w="0" w:type="auto"/>
+            <w:vAlign w:val="center"/>
+            <w:hideMark/>
+          </w:tcPr>
+          <w:p>
+            <w:proofErr w:type="spellStart"/>
+            <w:r>
+              <w:rPr>
+                <w:b/>
+                <w:bCs/>
+              </w:rPr>
+              <w:t>Criação</w:t>
+            </w:r>
+            <w:proofErr w:type="spellEnd"/>
+            <w:r>
+              <w:rPr>
+                <w:b/>
+                <w:bCs/>
+              </w:rPr>
+              <w:t xml:space="preserve"> de </w:t>
+            </w:r>
+            <w:proofErr w:type="spellStart"/>
+            <w:r>
+              <w:rPr>
+                <w:b/>
+                <w:bCs/>
+              </w:rPr>
+              <w:t>Aplicação</w:t>
+            </w:r>
+            <w:proofErr w:type="spellEnd"/>
+          </w:p>
+        </w:tc>
+        <w:tc>
+          <w:tcPr>
+            <w:tcW w:w="0" w:type="auto"/>
+            <w:vAlign w:val="center"/>
+            <w:hideMark/>
+          </w:tcPr>
+          <w:p>
+            <w:pPr>
+              <w:rPr>
+                <w:lang w:val="pt-BR"/>
+              </w:rPr>
+            </w:pPr>
+            <w:r>
+              <w:rPr>
+                <w:lang w:val="pt-BR"/>
+              </w:rPr>
+              <w:t xml:space="preserve">O comando inicial para criar uma aplicação com o Expo é expo </w:t>
+            </w:r>
+            <w:proofErr w:type="spellStart"/>
+            <w:r>
+              <w:rPr>
+                <w:lang w:val="pt-BR"/>
+              </w:rPr>
+              <w:t>init</w:t>
+            </w:r>
+            <w:proofErr w:type="spellEnd"/>
+            <w:r>
+              <w:rPr>
+                <w:lang w:val="pt-BR"/>
+              </w:rPr>
+              <w:t xml:space="preserve"> </w:t>
+            </w:r>
+            <w:proofErr w:type="spellStart"/>
+            <w:r>
+              <w:rPr>
+                <w:lang w:val="pt-BR"/>
+              </w:rPr>
+              <w:t>nome_da_aplicacao</w:t>
+            </w:r>
+            <w:proofErr w:type="spellEnd"/>
+            <w:r>
+              <w:rPr>
+                <w:lang w:val="pt-BR"/>
+              </w:rPr>
+              <w:t xml:space="preserve">. Usando o </w:t>
+            </w:r>
+            <w:proofErr w:type="spellStart"/>
+            <w:r>
+              <w:rPr>
+                <w:lang w:val="pt-BR"/>
+              </w:rPr>
+              <w:t>React</w:t>
+            </w:r>
+            <w:proofErr w:type="spellEnd"/>
+            <w:r>
+              <w:rPr>
+                <w:lang w:val="pt-BR"/>
+              </w:rPr>
+              <w:t xml:space="preserve"> </w:t>
+            </w:r>
+            <w:proofErr w:type="spellStart"/>
+            <w:r>
+              <w:rPr>
+                <w:lang w:val="pt-BR"/>
+              </w:rPr>
+              <w:t>Native</w:t>
+            </w:r>
+            <w:proofErr w:type="spellEnd"/>
+            <w:r>
+              <w:rPr>
+                <w:lang w:val="pt-BR"/>
+              </w:rPr>
+              <w:t xml:space="preserve"> CLI, o comando é </w:t>
+            </w:r>
+            <w:proofErr w:type="spellStart"/>
+            <w:r>
+              <w:rPr>
+                <w:lang w:val="pt-BR"/>
+              </w:rPr>
+              <w:t>npx</w:t>
+            </w:r>
+            <w:proofErr w:type="spellEnd"/>
+            <w:r>
+              <w:rPr>
+                <w:lang w:val="pt-BR"/>
+              </w:rPr>
+              <w:t xml:space="preserve"> </w:t>
+            </w:r>
+            <w:proofErr w:type="spellStart"/>
+            <w:r>
+              <w:rPr>
+                <w:lang w:val="pt-BR"/>
+              </w:rPr>
+              <w:t>react-native</w:t>
+            </w:r>
+            <w:proofErr w:type="spellEnd"/>
+            <w:r>
+              <w:rPr>
+                <w:lang w:val="pt-BR"/>
+              </w:rPr>
+              <w:t xml:space="preserve"> </w:t>
+            </w:r>
+            <w:proofErr w:type="spellStart"/>
+            <w:r>
+              <w:rPr>
+                <w:lang w:val="pt-BR"/>
+              </w:rPr>
+              <w:t>init</w:t>
+            </w:r>
+            <w:proofErr w:type="spellEnd"/>
+            <w:r>
+              <w:rPr>
+                <w:lang w:val="pt-BR"/>
+              </w:rPr>
+              <w:t xml:space="preserve"> </w:t>
+            </w:r>
+            <w:proofErr w:type="spellStart"/>
+            <w:r>
+              <w:rPr>
+                <w:lang w:val="pt-BR"/>
+              </w:rPr>
+              <w:t>nome_da_aplicacao</w:t>
+            </w:r>
+            <w:proofErr w:type="spellEnd"/>
+            <w:r>
+              <w:rPr>
+                <w:lang w:val="pt-BR"/>
+              </w:rPr>
+              <w:t>.</w:t>
+            </w:r>
+          </w:p>
+        </w:tc>
+        <w:tc>
+          <w:tcPr>
+            <w:tcW w:w="0" w:type="auto"/>
+            <w:vAlign w:val="center"/>
+            <w:hideMark/>
+          </w:tcPr>
+          <w:p>
+            <w:pPr>
+              <w:rPr>
+                <w:lang w:val="pt-BR"/>
+              </w:rPr>
+            </w:pPr>
+          </w:p>
+        </w:tc>
+      </w:tr>
+    </w:tbl>
+    <w:p>
+      <w:pPr>
+        <w:rPr>
+          <w:lang w:val="pt-BR"/>
+        </w:rPr>
+      </w:pPr>
+      <w:r>
+        <w:rPr>
+          <w:lang w:val="pt-BR"/>
+        </w:rPr>
+        <w:t xml:space="preserve">-------------------------------------------------------------------------------- </w:t>
+      </w:r>
+    </w:p>
+    <w:p>
+      <w:pPr>
+        <w:rPr>
+          <w:lang w:val="pt-BR"/>
+        </w:rPr>
+      </w:pPr>
+      <w:r>
+        <w:rPr>
+          <w:lang w:val="pt-BR"/>
+        </w:rPr>
+        <w:lastRenderedPageBreak/>
+        <w:t xml:space="preserve">Módulo 2: Componentes Nativos do </w:t>
+      </w:r>
+      <w:proofErr w:type="spellStart"/>
+      <w:r>
+        <w:rPr>
+          <w:lang w:val="pt-BR"/>
+        </w:rPr>
+        <w:t>React</w:t>
+      </w:r>
+      <w:proofErr w:type="spellEnd"/>
+      <w:r>
+        <w:rPr>
+          <w:lang w:val="pt-BR"/>
+        </w:rPr>
+        <w:t xml:space="preserve"> </w:t>
+      </w:r>
+      <w:proofErr w:type="spellStart"/>
+      <w:r>
+        <w:rPr>
+          <w:lang w:val="pt-BR"/>
+        </w:rPr>
+        <w:t>Native</w:t>
+      </w:r>
+      <w:proofErr w:type="spellEnd"/>
+    </w:p>
+    <w:p>
+      <w:pPr>
+        <w:rPr>
+          <w:lang w:val="pt-BR"/>
+        </w:rPr>
+      </w:pPr>
+      <w:r>
+        <w:rPr>
+          <w:lang w:val="pt-BR"/>
+        </w:rPr>
+        <w:t xml:space="preserve">Este módulo define o que são componentes e lista os principais componentes nativos (ou </w:t>
+      </w:r>
+      <w:r>
+        <w:rPr>
+          <w:i/>
+          <w:iCs/>
+          <w:lang w:val="pt-BR"/>
+        </w:rPr>
+        <w:t xml:space="preserve">core </w:t>
+      </w:r>
+      <w:proofErr w:type="spellStart"/>
+      <w:r>
+        <w:rPr>
+          <w:i/>
+          <w:iCs/>
+          <w:lang w:val="pt-BR"/>
+        </w:rPr>
+        <w:t>components</w:t>
+      </w:r>
+      <w:proofErr w:type="spellEnd"/>
+      <w:r>
+        <w:rPr>
+          <w:lang w:val="pt-BR"/>
+        </w:rPr>
+        <w:t>) do framework.</w:t>
+      </w:r>
+    </w:p>
+    <w:tbl>
+      <w:tblPr>
+        <w:tblW w:w="0" w:type="auto"/>
+        <w:tblCellMar>
+          <w:top w:w="15" w:type="dxa"/>
+          <w:left w:w="15" w:type="dxa"/>
+          <w:bottom w:w="15" w:type="dxa"/>
+          <w:right w:w="15" w:type="dxa"/>
+        </w:tblCellMar>
+        <w:tblLook w:val="04A0" w:firstRow="1" w:lastRow="0" w:firstColumn="1" w:lastColumn="0" w:noHBand="0" w:noVBand="1"/>
+      </w:tblPr>
+      <w:tblGrid>
+        <w:gridCol w:w="1712"/>
+        <w:gridCol w:w="6806"/>
+        <w:gridCol w:w="842"/>
+      </w:tblGrid>
+      <w:tr>
+        <w:tc>
+          <w:tcPr>
+            <w:tcW w:w="0" w:type="auto"/>
+            <w:vAlign w:val="center"/>
+            <w:hideMark/>
+          </w:tcPr>
+          <w:p>
+            <w:r>
+              <w:t xml:space="preserve">Ponto </w:t>
+            </w:r>
+            <w:proofErr w:type="spellStart"/>
+            <w:r>
+              <w:t>Importante</w:t>
+            </w:r>
+            <w:proofErr w:type="spellEnd"/>
+          </w:p>
+        </w:tc>
+        <w:tc>
+          <w:tcPr>
+            <w:tcW w:w="0" w:type="auto"/>
+            <w:vAlign w:val="center"/>
+            <w:hideMark/>
+          </w:tcPr>
+          <w:p>
+            <w:proofErr w:type="spellStart"/>
+            <w:r>
+              <w:t>Detalhe</w:t>
+            </w:r>
+            <w:proofErr w:type="spellEnd"/>
+          </w:p>
+        </w:tc>
+        <w:tc>
+          <w:tcPr>
+            <w:tcW w:w="0" w:type="auto"/>
+            <w:vAlign w:val="center"/>
+            <w:hideMark/>
+          </w:tcPr>
+          <w:p>
+            <w:proofErr w:type="spellStart"/>
+            <w:r>
+              <w:t>Citação</w:t>
+            </w:r>
+            <w:proofErr w:type="spellEnd"/>
+          </w:p>
+        </w:tc>
+      </w:tr>
+      <w:tr>
+        <w:tc>
+          <w:tcPr>
+            <w:tcW w:w="0" w:type="auto"/>
+            <w:vAlign w:val="center"/>
+            <w:hideMark/>
+          </w:tcPr>
+          <w:p>
+            <w:proofErr w:type="spellStart"/>
+            <w:r>
+              <w:rPr>
+                <w:b/>
+                <w:bCs/>
+              </w:rPr>
+              <w:t>Conceito</w:t>
+            </w:r>
+            <w:proofErr w:type="spellEnd"/>
+            <w:r>
+              <w:rPr>
+                <w:b/>
+                <w:bCs/>
+              </w:rPr>
+              <w:t xml:space="preserve"> de </w:t>
+            </w:r>
+            <w:proofErr w:type="spellStart"/>
+            <w:r>
+              <w:rPr>
+                <w:b/>
+                <w:bCs/>
+              </w:rPr>
+              <w:t>Componente</w:t>
+            </w:r>
+            <w:proofErr w:type="spellEnd"/>
+          </w:p>
+        </w:tc>
+        <w:tc>
+          <w:tcPr>
+            <w:tcW w:w="0" w:type="auto"/>
+            <w:vAlign w:val="center"/>
+            <w:hideMark/>
+          </w:tcPr>
+          <w:p>
+            <w:pPr>
+              <w:rPr>
+                <w:lang w:val="pt-BR"/>
+              </w:rPr>
+            </w:pPr>
+            <w:r>
+              <w:rPr>
+                <w:lang w:val="pt-BR"/>
+              </w:rPr>
+              <w:t xml:space="preserve">Componentes são pequenos pedaços de software que desempenham uma função específica, permitindo que o desenvolvimento se dê por meio da </w:t>
+            </w:r>
+            <w:r>
+              <w:rPr>
+                <w:i/>
+                <w:iCs/>
+                <w:lang w:val="pt-BR"/>
+              </w:rPr>
+              <w:t>composição</w:t>
+            </w:r>
+            <w:r>
+              <w:rPr>
+                <w:lang w:val="pt-BR"/>
+              </w:rPr>
+              <w:t xml:space="preserve"> em vez da construção do zero.</w:t>
+            </w:r>
+          </w:p>
+        </w:tc>
+        <w:tc>
+          <w:tcPr>
+            <w:tcW w:w="0" w:type="auto"/>
+            <w:vAlign w:val="center"/>
+            <w:hideMark/>
+          </w:tcPr>
+          <w:p>
+            <w:pPr>
+              <w:rPr>
+                <w:lang w:val="pt-BR"/>
+              </w:rPr>
+            </w:pPr>
+          </w:p>
+        </w:tc>
+      </w:tr>
+      <w:tr>
+        <w:tc>
+          <w:tcPr>
+            <w:tcW w:w="0" w:type="auto"/>
+            <w:vAlign w:val="center"/>
+            <w:hideMark/>
+          </w:tcPr>
+          <w:p>
+            <w:r>
+              <w:rPr>
+                <w:b/>
+                <w:bCs/>
+              </w:rPr>
+              <w:t>JSX</w:t>
+            </w:r>
+          </w:p>
+        </w:tc>
+        <w:tc>
+          <w:tcPr>
+            <w:tcW w:w="0" w:type="auto"/>
+            <w:vAlign w:val="center"/>
+            <w:hideMark/>
+          </w:tcPr>
+          <w:p>
+            <w:pPr>
+              <w:rPr>
+                <w:lang w:val="pt-BR"/>
+              </w:rPr>
+            </w:pPr>
+            <w:r>
+              <w:rPr>
+                <w:lang w:val="pt-BR"/>
+              </w:rPr>
+              <w:t xml:space="preserve">É a </w:t>
+            </w:r>
+            <w:r>
+              <w:rPr>
+                <w:b/>
+                <w:bCs/>
+                <w:lang w:val="pt-BR"/>
+              </w:rPr>
+              <w:t xml:space="preserve">sintaxe de extensão do </w:t>
+            </w:r>
+            <w:proofErr w:type="spellStart"/>
+            <w:r>
+              <w:rPr>
+                <w:b/>
+                <w:bCs/>
+                <w:lang w:val="pt-BR"/>
+              </w:rPr>
+              <w:t>JavaScript</w:t>
+            </w:r>
+            <w:proofErr w:type="spellEnd"/>
+            <w:r>
+              <w:rPr>
+                <w:lang w:val="pt-BR"/>
+              </w:rPr>
+              <w:t xml:space="preserve"> (</w:t>
+            </w:r>
+            <w:proofErr w:type="spellStart"/>
+            <w:r>
+              <w:rPr>
+                <w:lang w:val="pt-BR"/>
+              </w:rPr>
+              <w:t>JavaScript</w:t>
+            </w:r>
+            <w:proofErr w:type="spellEnd"/>
+            <w:r>
+              <w:rPr>
+                <w:lang w:val="pt-BR"/>
+              </w:rPr>
+              <w:t xml:space="preserve"> XML) utilizada para escrever os componentes </w:t>
+            </w:r>
+            <w:proofErr w:type="spellStart"/>
+            <w:r>
+              <w:rPr>
+                <w:lang w:val="pt-BR"/>
+              </w:rPr>
+              <w:t>React</w:t>
+            </w:r>
+            <w:proofErr w:type="spellEnd"/>
+            <w:r>
+              <w:rPr>
+                <w:lang w:val="pt-BR"/>
+              </w:rPr>
+              <w:t xml:space="preserve"> </w:t>
+            </w:r>
+            <w:proofErr w:type="spellStart"/>
+            <w:r>
+              <w:rPr>
+                <w:lang w:val="pt-BR"/>
+              </w:rPr>
+              <w:t>Native</w:t>
+            </w:r>
+            <w:proofErr w:type="spellEnd"/>
+            <w:r>
+              <w:rPr>
+                <w:lang w:val="pt-BR"/>
+              </w:rPr>
+              <w:t>. Ela combina a lógica de componentes (</w:t>
+            </w:r>
+            <w:proofErr w:type="spellStart"/>
+            <w:r>
+              <w:rPr>
+                <w:lang w:val="pt-BR"/>
+              </w:rPr>
+              <w:t>JavaScript</w:t>
+            </w:r>
+            <w:proofErr w:type="spellEnd"/>
+            <w:r>
+              <w:rPr>
+                <w:lang w:val="pt-BR"/>
+              </w:rPr>
+              <w:t>) com a marcação (</w:t>
+            </w:r>
+            <w:proofErr w:type="spellStart"/>
+            <w:r>
+              <w:rPr>
+                <w:lang w:val="pt-BR"/>
+              </w:rPr>
+              <w:t>Native</w:t>
+            </w:r>
+            <w:proofErr w:type="spellEnd"/>
+            <w:r>
+              <w:rPr>
+                <w:lang w:val="pt-BR"/>
+              </w:rPr>
+              <w:t xml:space="preserve"> UI/interface de usuário nativa).</w:t>
+            </w:r>
+          </w:p>
+        </w:tc>
+        <w:tc>
+          <w:tcPr>
+            <w:tcW w:w="0" w:type="auto"/>
+            <w:vAlign w:val="center"/>
+            <w:hideMark/>
+          </w:tcPr>
+          <w:p>
+            <w:pPr>
+              <w:rPr>
+                <w:lang w:val="pt-BR"/>
+              </w:rPr>
+            </w:pPr>
+          </w:p>
+        </w:tc>
+      </w:tr>
+      <w:tr>
+        <w:tc>
+          <w:tcPr>
+            <w:tcW w:w="0" w:type="auto"/>
+            <w:vAlign w:val="center"/>
+            <w:hideMark/>
+          </w:tcPr>
+          <w:p>
+            <w:proofErr w:type="spellStart"/>
+            <w:r>
+              <w:rPr>
+                <w:b/>
+                <w:bCs/>
+              </w:rPr>
+              <w:t>Núcleos</w:t>
+            </w:r>
+            <w:proofErr w:type="spellEnd"/>
+            <w:r>
+              <w:rPr>
+                <w:b/>
+                <w:bCs/>
+              </w:rPr>
+              <w:t xml:space="preserve"> de </w:t>
+            </w:r>
+            <w:proofErr w:type="spellStart"/>
+            <w:r>
+              <w:rPr>
+                <w:b/>
+                <w:bCs/>
+              </w:rPr>
+              <w:t>Execução</w:t>
+            </w:r>
+            <w:proofErr w:type="spellEnd"/>
+          </w:p>
+        </w:tc>
+        <w:tc>
+          <w:tcPr>
+            <w:tcW w:w="0" w:type="auto"/>
+            <w:vAlign w:val="center"/>
+            <w:hideMark/>
+          </w:tcPr>
+          <w:p>
+            <w:pPr>
+              <w:rPr>
+                <w:lang w:val="pt-BR"/>
+              </w:rPr>
+            </w:pPr>
+            <w:r>
+              <w:rPr>
+                <w:lang w:val="pt-BR"/>
+              </w:rPr>
+              <w:t xml:space="preserve">As aplicações </w:t>
+            </w:r>
+            <w:proofErr w:type="spellStart"/>
+            <w:r>
+              <w:rPr>
+                <w:lang w:val="pt-BR"/>
+              </w:rPr>
+              <w:t>React</w:t>
+            </w:r>
+            <w:proofErr w:type="spellEnd"/>
+            <w:r>
+              <w:rPr>
+                <w:lang w:val="pt-BR"/>
+              </w:rPr>
+              <w:t xml:space="preserve"> </w:t>
+            </w:r>
+            <w:proofErr w:type="spellStart"/>
+            <w:r>
+              <w:rPr>
+                <w:lang w:val="pt-BR"/>
+              </w:rPr>
+              <w:t>Native</w:t>
+            </w:r>
+            <w:proofErr w:type="spellEnd"/>
+            <w:r>
+              <w:rPr>
+                <w:lang w:val="pt-BR"/>
+              </w:rPr>
+              <w:t xml:space="preserve"> utilizam um desenvolvimento </w:t>
+            </w:r>
+            <w:r>
+              <w:rPr>
+                <w:i/>
+                <w:iCs/>
+                <w:lang w:val="pt-BR"/>
+              </w:rPr>
+              <w:t>híbrido</w:t>
+            </w:r>
+            <w:r>
+              <w:rPr>
+                <w:lang w:val="pt-BR"/>
+              </w:rPr>
+              <w:t xml:space="preserve"> por meio de dois núcleos: o </w:t>
+            </w:r>
+            <w:r>
+              <w:rPr>
+                <w:b/>
+                <w:bCs/>
+                <w:lang w:val="pt-BR"/>
+              </w:rPr>
+              <w:t xml:space="preserve">Núcleo </w:t>
+            </w:r>
+            <w:proofErr w:type="spellStart"/>
+            <w:r>
+              <w:rPr>
+                <w:b/>
+                <w:bCs/>
+                <w:lang w:val="pt-BR"/>
+              </w:rPr>
+              <w:t>JavaScript</w:t>
+            </w:r>
+            <w:proofErr w:type="spellEnd"/>
+            <w:r>
+              <w:rPr>
+                <w:lang w:val="pt-BR"/>
+              </w:rPr>
+              <w:t xml:space="preserve"> (</w:t>
+            </w:r>
+            <w:proofErr w:type="spellStart"/>
+            <w:r>
+              <w:rPr>
+                <w:lang w:val="pt-BR"/>
+              </w:rPr>
+              <w:t>JavaScriptCore</w:t>
+            </w:r>
+            <w:proofErr w:type="spellEnd"/>
+            <w:r>
+              <w:rPr>
+                <w:lang w:val="pt-BR"/>
+              </w:rPr>
+              <w:t xml:space="preserve">), onde o código </w:t>
+            </w:r>
+            <w:proofErr w:type="spellStart"/>
+            <w:r>
+              <w:rPr>
+                <w:lang w:val="pt-BR"/>
+              </w:rPr>
+              <w:t>transpilado</w:t>
+            </w:r>
+            <w:proofErr w:type="spellEnd"/>
+            <w:r>
+              <w:rPr>
+                <w:lang w:val="pt-BR"/>
+              </w:rPr>
+              <w:t xml:space="preserve"> roda, e o </w:t>
+            </w:r>
+            <w:r>
+              <w:rPr>
+                <w:b/>
+                <w:bCs/>
+                <w:lang w:val="pt-BR"/>
+              </w:rPr>
+              <w:t>Núcleo Nativo</w:t>
+            </w:r>
+            <w:r>
+              <w:rPr>
+                <w:lang w:val="pt-BR"/>
+              </w:rPr>
+              <w:t xml:space="preserve"> (Java/</w:t>
+            </w:r>
+            <w:proofErr w:type="spellStart"/>
+            <w:r>
+              <w:rPr>
+                <w:lang w:val="pt-BR"/>
+              </w:rPr>
+              <w:t>Kotlin</w:t>
+            </w:r>
+            <w:proofErr w:type="spellEnd"/>
+            <w:r>
+              <w:rPr>
+                <w:lang w:val="pt-BR"/>
+              </w:rPr>
+              <w:t xml:space="preserve"> para Android, Swift/</w:t>
+            </w:r>
+            <w:proofErr w:type="spellStart"/>
+            <w:r>
+              <w:rPr>
+                <w:lang w:val="pt-BR"/>
+              </w:rPr>
+              <w:t>Objective</w:t>
+            </w:r>
+            <w:proofErr w:type="spellEnd"/>
+            <w:r>
+              <w:rPr>
+                <w:lang w:val="pt-BR"/>
+              </w:rPr>
+              <w:t xml:space="preserve">-C para iOS), que é acessado pelos componentes </w:t>
+            </w:r>
+            <w:proofErr w:type="spellStart"/>
+            <w:r>
+              <w:rPr>
+                <w:lang w:val="pt-BR"/>
+              </w:rPr>
+              <w:t>React</w:t>
+            </w:r>
+            <w:proofErr w:type="spellEnd"/>
+            <w:r>
+              <w:rPr>
+                <w:lang w:val="pt-BR"/>
+              </w:rPr>
+              <w:t>.</w:t>
+            </w:r>
+          </w:p>
+        </w:tc>
+        <w:tc>
+          <w:tcPr>
+            <w:tcW w:w="0" w:type="auto"/>
+            <w:vAlign w:val="center"/>
+            <w:hideMark/>
+          </w:tcPr>
+          <w:p>
+            <w:pPr>
+              <w:rPr>
+                <w:lang w:val="pt-BR"/>
+              </w:rPr>
+            </w:pPr>
+          </w:p>
+        </w:tc>
+      </w:tr>
+      <w:tr>
+        <w:tc>
+          <w:tcPr>
+            <w:tcW w:w="0" w:type="auto"/>
+            <w:vAlign w:val="center"/>
+            <w:hideMark/>
+          </w:tcPr>
+          <w:p>
+            <w:r>
+              <w:rPr>
+                <w:b/>
+                <w:bCs/>
+              </w:rPr>
+              <w:t>&lt;View&gt;</w:t>
+            </w:r>
+          </w:p>
+        </w:tc>
+        <w:tc>
+          <w:tcPr>
+            <w:tcW w:w="0" w:type="auto"/>
+            <w:vAlign w:val="center"/>
+            <w:hideMark/>
+          </w:tcPr>
+          <w:p>
+            <w:r>
+              <w:rPr>
+                <w:lang w:val="pt-BR"/>
+              </w:rPr>
+              <w:t xml:space="preserve">É o </w:t>
+            </w:r>
+            <w:r>
+              <w:rPr>
+                <w:b/>
+                <w:bCs/>
+                <w:lang w:val="pt-BR"/>
+              </w:rPr>
+              <w:t>principal componente</w:t>
+            </w:r>
+            <w:r>
+              <w:rPr>
+                <w:lang w:val="pt-BR"/>
+              </w:rPr>
+              <w:t xml:space="preserve"> na construção de interfaces gráficas de usuário (GUI). Funciona como um contêiner e pode ser utilizado de forma aninhada. </w:t>
+            </w:r>
+            <w:r>
+              <w:t>Equivale a &lt;</w:t>
+            </w:r>
+            <w:proofErr w:type="spellStart"/>
+            <w:r>
+              <w:t>ViewGroup</w:t>
+            </w:r>
+            <w:proofErr w:type="spellEnd"/>
+            <w:r>
+              <w:t>&gt; no Android e &lt;div&gt; no HTML.</w:t>
+            </w:r>
+          </w:p>
+        </w:tc>
+        <w:tc>
+          <w:tcPr>
+            <w:tcW w:w="0" w:type="auto"/>
+            <w:vAlign w:val="center"/>
+            <w:hideMark/>
+          </w:tcPr>
+          <w:p/>
+        </w:tc>
+      </w:tr>
+      <w:tr>
+        <w:tc>
+          <w:tcPr>
+            <w:tcW w:w="0" w:type="auto"/>
+            <w:vAlign w:val="center"/>
+            <w:hideMark/>
+          </w:tcPr>
+          <w:p>
+            <w:r>
+              <w:rPr>
+                <w:b/>
+                <w:bCs/>
+              </w:rPr>
+              <w:t>&lt;Text&gt;</w:t>
+            </w:r>
+          </w:p>
+        </w:tc>
+        <w:tc>
+          <w:tcPr>
+            <w:tcW w:w="0" w:type="auto"/>
+            <w:vAlign w:val="center"/>
+            <w:hideMark/>
+          </w:tcPr>
+          <w:p>
+            <w:r>
+              <w:rPr>
+                <w:lang w:val="pt-BR"/>
+              </w:rPr>
+              <w:t xml:space="preserve">Componente utilizado para a </w:t>
+            </w:r>
+            <w:r>
+              <w:rPr>
+                <w:b/>
+                <w:bCs/>
+                <w:lang w:val="pt-BR"/>
+              </w:rPr>
+              <w:t>apresentação de textos</w:t>
+            </w:r>
+            <w:r>
+              <w:rPr>
+                <w:lang w:val="pt-BR"/>
+              </w:rPr>
+              <w:t xml:space="preserve">. Suporta aninhamento, estilização e manuseio de toque (evento </w:t>
+            </w:r>
+            <w:proofErr w:type="spellStart"/>
+            <w:r>
+              <w:rPr>
+                <w:lang w:val="pt-BR"/>
+              </w:rPr>
+              <w:t>onPress</w:t>
+            </w:r>
+            <w:proofErr w:type="spellEnd"/>
+            <w:r>
+              <w:rPr>
+                <w:lang w:val="pt-BR"/>
+              </w:rPr>
+              <w:t xml:space="preserve">). </w:t>
+            </w:r>
+            <w:proofErr w:type="spellStart"/>
+            <w:r>
+              <w:t>Recomenda</w:t>
+            </w:r>
+            <w:proofErr w:type="spellEnd"/>
+            <w:r>
+              <w:t xml:space="preserve">-se o </w:t>
+            </w:r>
+            <w:proofErr w:type="spellStart"/>
+            <w:r>
+              <w:t>uso</w:t>
+            </w:r>
+            <w:proofErr w:type="spellEnd"/>
+            <w:r>
+              <w:t xml:space="preserve"> de </w:t>
+            </w:r>
+            <w:proofErr w:type="spellStart"/>
+            <w:r>
+              <w:t>StyleSheet</w:t>
+            </w:r>
+            <w:proofErr w:type="spellEnd"/>
+            <w:r>
+              <w:t xml:space="preserve"> para </w:t>
+            </w:r>
+            <w:proofErr w:type="spellStart"/>
+            <w:r>
+              <w:t>estilização</w:t>
+            </w:r>
+            <w:proofErr w:type="spellEnd"/>
+            <w:r>
+              <w:t>.</w:t>
+            </w:r>
+          </w:p>
+        </w:tc>
+        <w:tc>
+          <w:tcPr>
+            <w:tcW w:w="0" w:type="auto"/>
+            <w:vAlign w:val="center"/>
+            <w:hideMark/>
+          </w:tcPr>
+          <w:p/>
+        </w:tc>
+      </w:tr>
+      <w:tr>
+        <w:tc>
+          <w:tcPr>
+            <w:tcW w:w="0" w:type="auto"/>
+            <w:vAlign w:val="center"/>
+            <w:hideMark/>
+          </w:tcPr>
+          <w:p>
+            <w:r>
+              <w:rPr>
+                <w:b/>
+                <w:bCs/>
+              </w:rPr>
+              <w:t>&lt;Image&gt; e &lt;</w:t>
+            </w:r>
+            <w:proofErr w:type="spellStart"/>
+            <w:r>
+              <w:rPr>
+                <w:b/>
+                <w:bCs/>
+              </w:rPr>
+              <w:t>TextInput</w:t>
+            </w:r>
+            <w:proofErr w:type="spellEnd"/>
+            <w:r>
+              <w:rPr>
+                <w:b/>
+                <w:bCs/>
+              </w:rPr>
+              <w:t>&gt;</w:t>
+            </w:r>
+          </w:p>
+        </w:tc>
+        <w:tc>
+          <w:tcPr>
+            <w:tcW w:w="0" w:type="auto"/>
+            <w:vAlign w:val="center"/>
+            <w:hideMark/>
+          </w:tcPr>
+          <w:p>
+            <w:pPr>
+              <w:rPr>
+                <w:lang w:val="pt-BR"/>
+              </w:rPr>
+            </w:pPr>
+            <w:r>
+              <w:rPr>
+                <w:b/>
+                <w:bCs/>
+                <w:lang w:val="pt-BR"/>
+              </w:rPr>
+              <w:t>&lt;</w:t>
+            </w:r>
+            <w:proofErr w:type="spellStart"/>
+            <w:r>
+              <w:rPr>
+                <w:b/>
+                <w:bCs/>
+                <w:lang w:val="pt-BR"/>
+              </w:rPr>
+              <w:t>Image</w:t>
+            </w:r>
+            <w:proofErr w:type="spellEnd"/>
+            <w:r>
+              <w:rPr>
+                <w:b/>
+                <w:bCs/>
+                <w:lang w:val="pt-BR"/>
+              </w:rPr>
+              <w:t>&gt;</w:t>
+            </w:r>
+            <w:r>
+              <w:rPr>
+                <w:lang w:val="pt-BR"/>
+              </w:rPr>
+              <w:t xml:space="preserve"> exibe diferentes tipos de imagens de origens distintas. </w:t>
+            </w:r>
+            <w:r>
+              <w:rPr>
+                <w:b/>
+                <w:bCs/>
+                <w:lang w:val="pt-BR"/>
+              </w:rPr>
+              <w:t>&lt;</w:t>
+            </w:r>
+            <w:proofErr w:type="spellStart"/>
+            <w:r>
+              <w:rPr>
+                <w:b/>
+                <w:bCs/>
+                <w:lang w:val="pt-BR"/>
+              </w:rPr>
+              <w:t>TextInput</w:t>
+            </w:r>
+            <w:proofErr w:type="spellEnd"/>
+            <w:r>
+              <w:rPr>
+                <w:b/>
+                <w:bCs/>
+                <w:lang w:val="pt-BR"/>
+              </w:rPr>
+              <w:t>&gt;</w:t>
+            </w:r>
+            <w:r>
+              <w:rPr>
+                <w:lang w:val="pt-BR"/>
+              </w:rPr>
+              <w:t xml:space="preserve"> permite a entrada de textos via teclado, provendo funcionalidades como autocorreção e eventos úteis em formulários (</w:t>
+            </w:r>
+            <w:proofErr w:type="spellStart"/>
+            <w:r>
+              <w:rPr>
+                <w:lang w:val="pt-BR"/>
+              </w:rPr>
+              <w:t>focus</w:t>
+            </w:r>
+            <w:proofErr w:type="spellEnd"/>
+            <w:r>
+              <w:rPr>
+                <w:lang w:val="pt-BR"/>
+              </w:rPr>
+              <w:t xml:space="preserve"> e </w:t>
+            </w:r>
+            <w:proofErr w:type="spellStart"/>
+            <w:r>
+              <w:rPr>
+                <w:lang w:val="pt-BR"/>
+              </w:rPr>
+              <w:t>blur</w:t>
+            </w:r>
+            <w:proofErr w:type="spellEnd"/>
+            <w:r>
+              <w:rPr>
+                <w:lang w:val="pt-BR"/>
+              </w:rPr>
+              <w:t>).</w:t>
+            </w:r>
+          </w:p>
+        </w:tc>
+        <w:tc>
+          <w:tcPr>
+            <w:tcW w:w="0" w:type="auto"/>
+            <w:vAlign w:val="center"/>
+            <w:hideMark/>
+          </w:tcPr>
+          <w:p>
+            <w:pPr>
+              <w:rPr>
+                <w:lang w:val="pt-BR"/>
+              </w:rPr>
+            </w:pPr>
+          </w:p>
+        </w:tc>
+      </w:tr>
+      <w:tr>
+        <w:tc>
+          <w:tcPr>
+            <w:tcW w:w="0" w:type="auto"/>
+            <w:vAlign w:val="center"/>
+            <w:hideMark/>
+          </w:tcPr>
+          <w:p>
+            <w:r>
+              <w:rPr>
+                <w:b/>
+                <w:bCs/>
+              </w:rPr>
+              <w:t>&lt;</w:t>
+            </w:r>
+            <w:proofErr w:type="spellStart"/>
+            <w:r>
+              <w:rPr>
+                <w:b/>
+                <w:bCs/>
+              </w:rPr>
+              <w:t>ScrollView</w:t>
+            </w:r>
+            <w:proofErr w:type="spellEnd"/>
+            <w:r>
+              <w:rPr>
+                <w:b/>
+                <w:bCs/>
+              </w:rPr>
+              <w:t>&gt;</w:t>
+            </w:r>
+          </w:p>
+        </w:tc>
+        <w:tc>
+          <w:tcPr>
+            <w:tcW w:w="0" w:type="auto"/>
+            <w:vAlign w:val="center"/>
+            <w:hideMark/>
+          </w:tcPr>
+          <w:p>
+            <w:pPr>
+              <w:rPr>
+                <w:lang w:val="pt-BR"/>
+              </w:rPr>
+            </w:pPr>
+            <w:r>
+              <w:rPr>
+                <w:lang w:val="pt-BR"/>
+              </w:rPr>
+              <w:t xml:space="preserve">É um contêiner utilizado para armazenar conteúdo e elementos, permitindo a </w:t>
+            </w:r>
+            <w:r>
+              <w:rPr>
+                <w:b/>
+                <w:bCs/>
+                <w:lang w:val="pt-BR"/>
+              </w:rPr>
+              <w:t>interação na tela por meio de rolagem</w:t>
+            </w:r>
+            <w:r>
+              <w:rPr>
+                <w:lang w:val="pt-BR"/>
+              </w:rPr>
+              <w:t xml:space="preserve"> (</w:t>
+            </w:r>
+            <w:proofErr w:type="spellStart"/>
+            <w:r>
+              <w:rPr>
+                <w:i/>
+                <w:iCs/>
+                <w:lang w:val="pt-BR"/>
+              </w:rPr>
+              <w:t>scrolling</w:t>
+            </w:r>
+            <w:proofErr w:type="spellEnd"/>
+            <w:r>
+              <w:rPr>
+                <w:lang w:val="pt-BR"/>
+              </w:rPr>
+              <w:t xml:space="preserve">). Para melhor performance ao lidar com listas de tamanho </w:t>
+            </w:r>
+            <w:r>
+              <w:rPr>
+                <w:lang w:val="pt-BR"/>
+              </w:rPr>
+              <w:lastRenderedPageBreak/>
+              <w:t>desconhecido (</w:t>
+            </w:r>
+            <w:proofErr w:type="spellStart"/>
+            <w:r>
+              <w:rPr>
+                <w:lang w:val="pt-BR"/>
+              </w:rPr>
+              <w:t>ex</w:t>
+            </w:r>
+            <w:proofErr w:type="spellEnd"/>
+            <w:r>
+              <w:rPr>
+                <w:lang w:val="pt-BR"/>
+              </w:rPr>
+              <w:t xml:space="preserve">: consumidas via API), deve-se usar o componente </w:t>
+            </w:r>
+            <w:r>
+              <w:rPr>
+                <w:b/>
+                <w:bCs/>
+                <w:lang w:val="pt-BR"/>
+              </w:rPr>
+              <w:t>&lt;</w:t>
+            </w:r>
+            <w:proofErr w:type="spellStart"/>
+            <w:r>
+              <w:rPr>
+                <w:b/>
+                <w:bCs/>
+                <w:lang w:val="pt-BR"/>
+              </w:rPr>
+              <w:t>FlatList</w:t>
+            </w:r>
+            <w:proofErr w:type="spellEnd"/>
+            <w:r>
+              <w:rPr>
+                <w:b/>
+                <w:bCs/>
+                <w:lang w:val="pt-BR"/>
+              </w:rPr>
+              <w:t>&gt;</w:t>
+            </w:r>
+            <w:r>
+              <w:rPr>
+                <w:lang w:val="pt-BR"/>
+              </w:rPr>
+              <w:t>.</w:t>
+            </w:r>
+          </w:p>
+        </w:tc>
+        <w:tc>
+          <w:tcPr>
+            <w:tcW w:w="0" w:type="auto"/>
+            <w:vAlign w:val="center"/>
+            <w:hideMark/>
+          </w:tcPr>
+          <w:p>
+            <w:pPr>
+              <w:rPr>
+                <w:lang w:val="pt-BR"/>
+              </w:rPr>
+            </w:pPr>
+          </w:p>
+        </w:tc>
+      </w:tr>
+    </w:tbl>
+    <w:p>
+      <w:pPr>
+        <w:rPr>
+          <w:lang w:val="pt-BR"/>
+        </w:rPr>
+      </w:pPr>
+      <w:r>
+        <w:rPr>
+          <w:lang w:val="pt-BR"/>
+        </w:rPr>
+        <w:t xml:space="preserve">-------------------------------------------------------------------------------- </w:t>
+      </w:r>
+    </w:p>
+    <w:p>
+      <w:pPr>
+        <w:rPr>
+          <w:lang w:val="pt-BR"/>
+        </w:rPr>
+      </w:pPr>
+      <w:r>
+        <w:rPr>
+          <w:lang w:val="pt-BR"/>
+        </w:rPr>
+        <w:t>Módulo 3: Depuração de Aplicativos</w:t>
+      </w:r>
+    </w:p>
+    <w:p>
+      <w:pPr>
+        <w:rPr>
+          <w:lang w:val="pt-BR"/>
+        </w:rPr>
+      </w:pPr>
+      <w:r>
+        <w:rPr>
+          <w:lang w:val="pt-BR"/>
+        </w:rPr>
+        <w:t>Este módulo trata do processo de depuração e das ferramentas disponíveis para identificar e corrigir erros (bugs) no código-fonte.</w:t>
+      </w:r>
+    </w:p>
+    <w:tbl>
+      <w:tblPr>
+        <w:tblW w:w="0" w:type="auto"/>
+        <w:tblCellMar>
+          <w:top w:w="15" w:type="dxa"/>
+          <w:left w:w="15" w:type="dxa"/>
+          <w:bottom w:w="15" w:type="dxa"/>
+          <w:right w:w="15" w:type="dxa"/>
+        </w:tblCellMar>
+        <w:tblLook w:val="04A0" w:firstRow="1" w:lastRow="0" w:firstColumn="1" w:lastColumn="0" w:noHBand="0" w:noVBand="1"/>
+      </w:tblPr>
+      <w:tblGrid>
+        <w:gridCol w:w="1669"/>
+        <w:gridCol w:w="6849"/>
+        <w:gridCol w:w="842"/>
+      </w:tblGrid>
+      <w:tr>
+        <w:tc>
+          <w:tcPr>
+            <w:tcW w:w="0" w:type="auto"/>
+            <w:vAlign w:val="center"/>
+            <w:hideMark/>
+          </w:tcPr>
+          <w:p>
+            <w:r>
+              <w:t xml:space="preserve">Ponto </w:t>
+            </w:r>
+            <w:proofErr w:type="spellStart"/>
+            <w:r>
+              <w:t>Importante</w:t>
+            </w:r>
+            <w:proofErr w:type="spellEnd"/>
+          </w:p>
+        </w:tc>
+        <w:tc>
+          <w:tcPr>
+            <w:tcW w:w="0" w:type="auto"/>
+            <w:vAlign w:val="center"/>
+            <w:hideMark/>
+          </w:tcPr>
+          <w:p>
+            <w:proofErr w:type="spellStart"/>
+            <w:r>
+              <w:t>Detalhe</w:t>
+            </w:r>
+            <w:proofErr w:type="spellEnd"/>
+          </w:p>
+        </w:tc>
+        <w:tc>
+          <w:tcPr>
+            <w:tcW w:w="0" w:type="auto"/>
+            <w:vAlign w:val="center"/>
+            <w:hideMark/>
+          </w:tcPr>
+          <w:p>
+            <w:proofErr w:type="spellStart"/>
+            <w:r>
+              <w:t>Citação</w:t>
+            </w:r>
+            <w:proofErr w:type="spellEnd"/>
+          </w:p>
+        </w:tc>
+      </w:tr>
+      <w:tr>
+        <w:tc>
+          <w:tcPr>
+            <w:tcW w:w="0" w:type="auto"/>
+            <w:vAlign w:val="center"/>
+            <w:hideMark/>
+          </w:tcPr>
+          <w:p>
+            <w:proofErr w:type="spellStart"/>
+            <w:r>
+              <w:rPr>
+                <w:b/>
+                <w:bCs/>
+              </w:rPr>
+              <w:t>Depuração</w:t>
+            </w:r>
+            <w:proofErr w:type="spellEnd"/>
+            <w:r>
+              <w:rPr>
+                <w:b/>
+                <w:bCs/>
+              </w:rPr>
+              <w:t xml:space="preserve"> (Debug)</w:t>
+            </w:r>
+          </w:p>
+        </w:tc>
+        <w:tc>
+          <w:tcPr>
+            <w:tcW w:w="0" w:type="auto"/>
+            <w:vAlign w:val="center"/>
+            <w:hideMark/>
+          </w:tcPr>
+          <w:p>
+            <w:pPr>
+              <w:rPr>
+                <w:lang w:val="pt-BR"/>
+              </w:rPr>
+            </w:pPr>
+            <w:r>
+              <w:rPr>
+                <w:lang w:val="pt-BR"/>
+              </w:rPr>
+              <w:t xml:space="preserve">É o processo de </w:t>
+            </w:r>
+            <w:r>
+              <w:rPr>
+                <w:b/>
+                <w:bCs/>
+                <w:lang w:val="pt-BR"/>
+              </w:rPr>
+              <w:t>identificar e corrigir erros (bugs) ou problemas</w:t>
+            </w:r>
+            <w:r>
+              <w:rPr>
+                <w:lang w:val="pt-BR"/>
+              </w:rPr>
+              <w:t xml:space="preserve"> no código-fonte, analisando-o durante sua execução.</w:t>
+            </w:r>
+          </w:p>
+        </w:tc>
+        <w:tc>
+          <w:tcPr>
+            <w:tcW w:w="0" w:type="auto"/>
+            <w:vAlign w:val="center"/>
+            <w:hideMark/>
+          </w:tcPr>
+          <w:p>
+            <w:pPr>
+              <w:rPr>
+                <w:lang w:val="pt-BR"/>
+              </w:rPr>
+            </w:pPr>
+          </w:p>
+        </w:tc>
+      </w:tr>
+      <w:tr>
+        <w:tc>
+          <w:tcPr>
+            <w:tcW w:w="0" w:type="auto"/>
+            <w:vAlign w:val="center"/>
+            <w:hideMark/>
+          </w:tcPr>
+          <w:p>
+            <w:proofErr w:type="spellStart"/>
+            <w:r>
+              <w:rPr>
+                <w:b/>
+                <w:bCs/>
+              </w:rPr>
+              <w:t>Técnicas</w:t>
+            </w:r>
+            <w:proofErr w:type="spellEnd"/>
+            <w:r>
+              <w:rPr>
+                <w:b/>
+                <w:bCs/>
+              </w:rPr>
+              <w:t xml:space="preserve"> de Debug</w:t>
+            </w:r>
+          </w:p>
+        </w:tc>
+        <w:tc>
+          <w:tcPr>
+            <w:tcW w:w="0" w:type="auto"/>
+            <w:vAlign w:val="center"/>
+            <w:hideMark/>
+          </w:tcPr>
+          <w:p>
+            <w:pPr>
+              <w:rPr>
+                <w:lang w:val="pt-BR"/>
+              </w:rPr>
+            </w:pPr>
+            <w:r>
+              <w:rPr>
+                <w:lang w:val="pt-BR"/>
+              </w:rPr>
+              <w:t xml:space="preserve">Envolve a </w:t>
+            </w:r>
+            <w:r>
+              <w:rPr>
+                <w:b/>
+                <w:bCs/>
+                <w:lang w:val="pt-BR"/>
+              </w:rPr>
+              <w:t>observação de partes do código</w:t>
+            </w:r>
+            <w:r>
+              <w:rPr>
+                <w:lang w:val="pt-BR"/>
+              </w:rPr>
+              <w:t xml:space="preserve">, como estado de objetos e valores de variáveis. Isso pode ser feito criando </w:t>
+            </w:r>
+            <w:r>
+              <w:rPr>
+                <w:b/>
+                <w:bCs/>
+                <w:lang w:val="pt-BR"/>
+              </w:rPr>
+              <w:t>pontos de observação (</w:t>
+            </w:r>
+            <w:r>
+              <w:rPr>
+                <w:b/>
+                <w:bCs/>
+                <w:i/>
+                <w:iCs/>
+                <w:lang w:val="pt-BR"/>
+              </w:rPr>
+              <w:t>break points</w:t>
+            </w:r>
+            <w:r>
+              <w:rPr>
+                <w:b/>
+                <w:bCs/>
+                <w:lang w:val="pt-BR"/>
+              </w:rPr>
+              <w:t>)</w:t>
+            </w:r>
+            <w:r>
+              <w:rPr>
+                <w:lang w:val="pt-BR"/>
+              </w:rPr>
+              <w:t xml:space="preserve"> em </w:t>
+            </w:r>
+            <w:proofErr w:type="spellStart"/>
+            <w:r>
+              <w:rPr>
+                <w:lang w:val="pt-BR"/>
+              </w:rPr>
+              <w:t>IDEs</w:t>
+            </w:r>
+            <w:proofErr w:type="spellEnd"/>
+            <w:r>
+              <w:rPr>
+                <w:lang w:val="pt-BR"/>
+              </w:rPr>
+              <w:t xml:space="preserve"> ou inserindo instruções simples como console.log.</w:t>
+            </w:r>
+          </w:p>
+        </w:tc>
+        <w:tc>
+          <w:tcPr>
+            <w:tcW w:w="0" w:type="auto"/>
+            <w:vAlign w:val="center"/>
+            <w:hideMark/>
+          </w:tcPr>
+          <w:p>
+            <w:pPr>
+              <w:rPr>
+                <w:lang w:val="pt-BR"/>
+              </w:rPr>
+            </w:pPr>
+          </w:p>
+        </w:tc>
+      </w:tr>
+      <w:tr>
+        <w:tc>
+          <w:tcPr>
+            <w:tcW w:w="0" w:type="auto"/>
+            <w:vAlign w:val="center"/>
+            <w:hideMark/>
+          </w:tcPr>
+          <w:p>
+            <w:r>
+              <w:rPr>
+                <w:b/>
+                <w:bCs/>
+              </w:rPr>
+              <w:t xml:space="preserve">Console do </w:t>
+            </w:r>
+            <w:proofErr w:type="spellStart"/>
+            <w:r>
+              <w:rPr>
+                <w:b/>
+                <w:bCs/>
+              </w:rPr>
+              <w:t>Navegador</w:t>
+            </w:r>
+            <w:proofErr w:type="spellEnd"/>
+          </w:p>
+        </w:tc>
+        <w:tc>
+          <w:tcPr>
+            <w:tcW w:w="0" w:type="auto"/>
+            <w:vAlign w:val="center"/>
+            <w:hideMark/>
+          </w:tcPr>
+          <w:p>
+            <w:pPr>
+              <w:rPr>
+                <w:lang w:val="pt-BR"/>
+              </w:rPr>
+            </w:pPr>
+            <w:r>
+              <w:rPr>
+                <w:lang w:val="pt-BR"/>
+              </w:rPr>
+              <w:t xml:space="preserve">É uma das ferramentas mais simples e úteis. Pode ser acessado no </w:t>
+            </w:r>
+            <w:proofErr w:type="spellStart"/>
+            <w:r>
+              <w:rPr>
+                <w:lang w:val="pt-BR"/>
+              </w:rPr>
+              <w:t>React</w:t>
+            </w:r>
+            <w:proofErr w:type="spellEnd"/>
+            <w:r>
+              <w:rPr>
+                <w:lang w:val="pt-BR"/>
+              </w:rPr>
+              <w:t xml:space="preserve"> </w:t>
+            </w:r>
+            <w:proofErr w:type="spellStart"/>
+            <w:r>
+              <w:rPr>
+                <w:lang w:val="pt-BR"/>
+              </w:rPr>
+              <w:t>Native</w:t>
+            </w:r>
+            <w:proofErr w:type="spellEnd"/>
+            <w:r>
+              <w:rPr>
+                <w:lang w:val="pt-BR"/>
+              </w:rPr>
+              <w:t xml:space="preserve"> pressionando a tecla </w:t>
+            </w:r>
+            <w:r>
+              <w:rPr>
+                <w:b/>
+                <w:bCs/>
+                <w:lang w:val="pt-BR"/>
+              </w:rPr>
+              <w:t>"d" na janela do Metro</w:t>
+            </w:r>
+            <w:r>
+              <w:rPr>
+                <w:lang w:val="pt-BR"/>
+              </w:rPr>
+              <w:t xml:space="preserve"> ou sacudindo o dispositivo físico. É ideal para visualizar chamadas (</w:t>
+            </w:r>
+            <w:proofErr w:type="spellStart"/>
+            <w:r>
+              <w:rPr>
+                <w:i/>
+                <w:iCs/>
+                <w:lang w:val="pt-BR"/>
+              </w:rPr>
+              <w:t>request</w:t>
+            </w:r>
+            <w:proofErr w:type="spellEnd"/>
+            <w:r>
+              <w:rPr>
+                <w:lang w:val="pt-BR"/>
+              </w:rPr>
+              <w:t>) e respostas (</w:t>
+            </w:r>
+            <w:r>
+              <w:rPr>
+                <w:i/>
+                <w:iCs/>
+                <w:lang w:val="pt-BR"/>
+              </w:rPr>
+              <w:t>response</w:t>
+            </w:r>
+            <w:r>
+              <w:rPr>
+                <w:lang w:val="pt-BR"/>
+              </w:rPr>
+              <w:t>) de dados externos e a saída de console.log.</w:t>
+            </w:r>
+          </w:p>
+        </w:tc>
+        <w:tc>
+          <w:tcPr>
+            <w:tcW w:w="0" w:type="auto"/>
+            <w:vAlign w:val="center"/>
+            <w:hideMark/>
+          </w:tcPr>
+          <w:p>
+            <w:pPr>
+              <w:rPr>
+                <w:lang w:val="pt-BR"/>
+              </w:rPr>
+            </w:pPr>
+          </w:p>
+        </w:tc>
+      </w:tr>
+      <w:tr>
+        <w:tc>
+          <w:tcPr>
+            <w:tcW w:w="0" w:type="auto"/>
+            <w:vAlign w:val="center"/>
+            <w:hideMark/>
+          </w:tcPr>
+          <w:p>
+            <w:r>
+              <w:rPr>
+                <w:b/>
+                <w:bCs/>
+              </w:rPr>
+              <w:t>React Developer Tools</w:t>
+            </w:r>
+          </w:p>
+        </w:tc>
+        <w:tc>
+          <w:tcPr>
+            <w:tcW w:w="0" w:type="auto"/>
+            <w:vAlign w:val="center"/>
+            <w:hideMark/>
+          </w:tcPr>
+          <w:p>
+            <w:r>
+              <w:rPr>
+                <w:lang w:val="pt-BR"/>
+              </w:rPr>
+              <w:t xml:space="preserve">Uma biblioteca que permite a depuração detalhada da </w:t>
+            </w:r>
+            <w:r>
+              <w:rPr>
+                <w:b/>
+                <w:bCs/>
+                <w:lang w:val="pt-BR"/>
+              </w:rPr>
+              <w:t>hierarquia de componentes, estilos, propriedades e estados</w:t>
+            </w:r>
+            <w:r>
+              <w:rPr>
+                <w:lang w:val="pt-BR"/>
+              </w:rPr>
+              <w:t xml:space="preserve"> do aplicativo. </w:t>
+            </w:r>
+            <w:r>
+              <w:t xml:space="preserve">É </w:t>
+            </w:r>
+            <w:proofErr w:type="spellStart"/>
+            <w:r>
+              <w:t>instalada</w:t>
+            </w:r>
+            <w:proofErr w:type="spellEnd"/>
+            <w:r>
+              <w:t xml:space="preserve"> </w:t>
+            </w:r>
+            <w:proofErr w:type="spellStart"/>
+            <w:r>
+              <w:t>globalmente</w:t>
+            </w:r>
+            <w:proofErr w:type="spellEnd"/>
+            <w:r>
+              <w:t xml:space="preserve"> via NPM.</w:t>
+            </w:r>
+          </w:p>
+        </w:tc>
+        <w:tc>
+          <w:tcPr>
+            <w:tcW w:w="0" w:type="auto"/>
+            <w:vAlign w:val="center"/>
+            <w:hideMark/>
+          </w:tcPr>
+          <w:p/>
+        </w:tc>
+      </w:tr>
+      <w:tr>
+        <w:tc>
+          <w:tcPr>
+            <w:tcW w:w="0" w:type="auto"/>
+            <w:vAlign w:val="center"/>
+            <w:hideMark/>
+          </w:tcPr>
+          <w:p>
+            <w:r>
+              <w:rPr>
+                <w:b/>
+                <w:bCs/>
+              </w:rPr>
+              <w:t>In-App Developer Menu</w:t>
+            </w:r>
+          </w:p>
+        </w:tc>
+        <w:tc>
+          <w:tcPr>
+            <w:tcW w:w="0" w:type="auto"/>
+            <w:vAlign w:val="center"/>
+            <w:hideMark/>
+          </w:tcPr>
+          <w:p>
+            <w:pPr>
+              <w:rPr>
+                <w:lang w:val="pt-BR"/>
+              </w:rPr>
+            </w:pPr>
+            <w:r>
+              <w:rPr>
+                <w:lang w:val="pt-BR"/>
+              </w:rPr>
+              <w:t xml:space="preserve">Acessível via combinação de teclas ou sacudindo o dispositivo físico. Apresenta opções úteis, como </w:t>
+            </w:r>
+            <w:r>
+              <w:rPr>
+                <w:b/>
+                <w:bCs/>
+                <w:lang w:val="pt-BR"/>
+              </w:rPr>
+              <w:t xml:space="preserve">Fast </w:t>
+            </w:r>
+            <w:proofErr w:type="spellStart"/>
+            <w:r>
+              <w:rPr>
+                <w:b/>
+                <w:bCs/>
+                <w:lang w:val="pt-BR"/>
+              </w:rPr>
+              <w:t>Refresh</w:t>
+            </w:r>
+            <w:proofErr w:type="spellEnd"/>
+            <w:r>
+              <w:rPr>
+                <w:lang w:val="pt-BR"/>
+              </w:rPr>
+              <w:t xml:space="preserve"> (visualização rápida de mudanças) e </w:t>
+            </w:r>
+            <w:proofErr w:type="spellStart"/>
+            <w:r>
+              <w:rPr>
+                <w:b/>
+                <w:bCs/>
+                <w:lang w:val="pt-BR"/>
+              </w:rPr>
+              <w:t>Perf</w:t>
+            </w:r>
+            <w:proofErr w:type="spellEnd"/>
+            <w:r>
+              <w:rPr>
+                <w:b/>
+                <w:bCs/>
+                <w:lang w:val="pt-BR"/>
+              </w:rPr>
+              <w:t xml:space="preserve"> Monitor</w:t>
+            </w:r>
+            <w:r>
+              <w:rPr>
+                <w:lang w:val="pt-BR"/>
+              </w:rPr>
+              <w:t xml:space="preserve"> (informações sobre performance).</w:t>
+            </w:r>
+          </w:p>
+        </w:tc>
+        <w:tc>
+          <w:tcPr>
+            <w:tcW w:w="0" w:type="auto"/>
+            <w:vAlign w:val="center"/>
+            <w:hideMark/>
+          </w:tcPr>
+          <w:p>
+            <w:pPr>
+              <w:rPr>
+                <w:lang w:val="pt-BR"/>
+              </w:rPr>
+            </w:pPr>
+          </w:p>
+        </w:tc>
+      </w:tr>
+      <w:tr>
+        <w:tc>
+          <w:tcPr>
+            <w:tcW w:w="0" w:type="auto"/>
+            <w:vAlign w:val="center"/>
+            <w:hideMark/>
+          </w:tcPr>
+          <w:p>
+            <w:proofErr w:type="spellStart"/>
+            <w:r>
+              <w:rPr>
+                <w:b/>
+                <w:bCs/>
+              </w:rPr>
+              <w:t>Organização</w:t>
+            </w:r>
+            <w:proofErr w:type="spellEnd"/>
+            <w:r>
+              <w:rPr>
+                <w:b/>
+                <w:bCs/>
+              </w:rPr>
+              <w:t xml:space="preserve"> do </w:t>
+            </w:r>
+            <w:proofErr w:type="spellStart"/>
+            <w:r>
+              <w:rPr>
+                <w:b/>
+                <w:bCs/>
+              </w:rPr>
+              <w:t>Processo</w:t>
+            </w:r>
+            <w:proofErr w:type="spellEnd"/>
+          </w:p>
+        </w:tc>
+        <w:tc>
+          <w:tcPr>
+            <w:tcW w:w="0" w:type="auto"/>
+            <w:vAlign w:val="center"/>
+            <w:hideMark/>
+          </w:tcPr>
+          <w:p>
+            <w:pPr>
+              <w:rPr>
+                <w:lang w:val="pt-BR"/>
+              </w:rPr>
+            </w:pPr>
+            <w:r>
+              <w:rPr>
+                <w:lang w:val="pt-BR"/>
+              </w:rPr>
+              <w:t xml:space="preserve">Inclui o </w:t>
+            </w:r>
+            <w:r>
+              <w:rPr>
+                <w:b/>
+                <w:bCs/>
+                <w:lang w:val="pt-BR"/>
+              </w:rPr>
+              <w:t>confronto entre o resultado esperado e o obtido</w:t>
+            </w:r>
+            <w:r>
+              <w:rPr>
+                <w:lang w:val="pt-BR"/>
+              </w:rPr>
+              <w:t xml:space="preserve">, a análise das causas dos erros (que podem ser de código ou externos, como API indisponível) e o </w:t>
+            </w:r>
+            <w:r>
+              <w:rPr>
+                <w:b/>
+                <w:bCs/>
+                <w:lang w:val="pt-BR"/>
+              </w:rPr>
+              <w:t>isolamento de cenários de execução</w:t>
+            </w:r>
+            <w:r>
+              <w:rPr>
+                <w:lang w:val="pt-BR"/>
+              </w:rPr>
+              <w:t>.</w:t>
+            </w:r>
+          </w:p>
+        </w:tc>
+        <w:tc>
+          <w:tcPr>
+            <w:tcW w:w="0" w:type="auto"/>
+            <w:vAlign w:val="center"/>
+            <w:hideMark/>
+          </w:tcPr>
+          <w:p>
+            <w:pPr>
+              <w:rPr>
+                <w:lang w:val="pt-BR"/>
+              </w:rPr>
+            </w:pPr>
+          </w:p>
+        </w:tc>
+      </w:tr>
+    </w:tbl>
+    <w:p>
+      <w:r>
+        <w:t xml:space="preserve">-------------------------------------------------------------------------------- </w:t>
+      </w:r>
+    </w:p>
+    <w:p>
+      <w:pPr>
+        <w:rPr>
+          <w:lang w:val="pt-BR"/>
+        </w:rPr>
+      </w:pPr>
+      <w:r>
+        <w:rPr>
+          <w:lang w:val="pt-BR"/>
+        </w:rPr>
+        <w:lastRenderedPageBreak/>
+        <w:t>Módulo 4: Considerações Finais</w:t>
+      </w:r>
+    </w:p>
+    <w:p>
+      <w:r>
+        <w:rPr>
+          <w:lang w:val="pt-BR"/>
+        </w:rPr>
+        <w:t xml:space="preserve">O conteúdo apresentado é considerado </w:t>
+      </w:r>
+      <w:r>
+        <w:rPr>
+          <w:b/>
+          <w:bCs/>
+          <w:lang w:val="pt-BR"/>
+        </w:rPr>
+        <w:t>introdutório e essencial</w:t>
+      </w:r>
+      <w:r>
+        <w:rPr>
+          <w:lang w:val="pt-BR"/>
+        </w:rPr>
+        <w:t xml:space="preserve"> para estudantes ou profissionais iniciantes no desenvolvimento de sistemas para dispositivos móveis. Os passos iniciais para o desenvolvimento de aplicativos para a plataforma Android com </w:t>
+      </w:r>
+      <w:proofErr w:type="spellStart"/>
+      <w:r>
+        <w:rPr>
+          <w:lang w:val="pt-BR"/>
+        </w:rPr>
+        <w:t>React</w:t>
+      </w:r>
+      <w:proofErr w:type="spellEnd"/>
+      <w:r>
+        <w:rPr>
+          <w:lang w:val="pt-BR"/>
+        </w:rPr>
+        <w:t xml:space="preserve"> </w:t>
+      </w:r>
+      <w:proofErr w:type="spellStart"/>
+      <w:r>
+        <w:rPr>
+          <w:lang w:val="pt-BR"/>
+        </w:rPr>
+        <w:t>Native</w:t>
+      </w:r>
+      <w:proofErr w:type="spellEnd"/>
+      <w:r>
+        <w:rPr>
+          <w:lang w:val="pt-BR"/>
+        </w:rPr>
+        <w:t xml:space="preserve"> foram delineados, incluindo a configuração do ambiente, a descrição de componentes e o processo de depuração. </w:t>
+      </w:r>
+      <w:r>
+        <w:t>| |</w:t>
+      </w:r>
+    </w:p>
+    <w:p/>
+    <w:p/>
+    <w:p/>
+    <w:p/>
+    <w:p/>
+    <w:p/>
+    <w:p/>
+    <w:p/>
+    <w:p/>
+    <w:p/>
+    <w:p/>
+    <w:p/>
+    <w:p/>
+    <w:p/>
+    <w:p/>
+    <w:p/>
+    <w:p/>
+    <w:p/>
+    <w:p/>
+    <w:p/>
+    <w:p/>
+    <w:p>
+      <w:proofErr w:type="spellStart"/>
+      <w:r>
+        <w:lastRenderedPageBreak/>
+        <w:t>Exercícios</w:t>
+      </w:r>
+      <w:proofErr w:type="spellEnd"/>
+      <w:r>
+        <w:t>:</w:t>
+      </w:r>
+    </w:p>
+    <w:p>
+      <w:r>
+        <w:rPr>
+          <w:noProof/>
+        </w:rPr>
         <w:drawing>
           <wp:inline distT="0" distB="0" distL="0" distR="0" wp14:anchorId="5ACA7619" wp14:editId="258C22AA">
             <wp:extent cx="5943600" cy="4301490"/>
@@ -79,6 +2944,9 @@
     </w:p>
     <w:p>
       <w:r>
+        <w:rPr>
+          <w:noProof/>
+        </w:rPr>
         <w:drawing>
           <wp:inline distT="0" distB="0" distL="0" distR="0" wp14:anchorId="16CE2E9E" wp14:editId="155FD249">
             <wp:extent cx="5943600" cy="2529205"/>
@@ -120,6 +2988,9 @@
     <w:p/>
     <w:p>
       <w:r>
+        <w:rPr>
+          <w:noProof/>
+        </w:rPr>
         <w:lastRenderedPageBreak/>
         <w:drawing>
           <wp:inline distT="0" distB="0" distL="0" distR="0" wp14:anchorId="19C55668" wp14:editId="6E32A569">
@@ -160,6 +3031,9 @@
     </w:p>
     <w:p>
       <w:r>
+        <w:rPr>
+          <w:noProof/>
+        </w:rPr>
         <w:drawing>
           <wp:inline distT="0" distB="0" distL="0" distR="0" wp14:anchorId="36992E9D" wp14:editId="1750C090">
             <wp:extent cx="5943600" cy="2509520"/>
@@ -203,6 +3077,9 @@
     <w:p/>
     <w:p>
       <w:r>
+        <w:rPr>
+          <w:noProof/>
+        </w:rPr>
         <w:lastRenderedPageBreak/>
         <w:drawing>
           <wp:inline distT="0" distB="0" distL="0" distR="0" wp14:anchorId="3122EF1A" wp14:editId="51DBD08D">
@@ -243,6 +3120,9 @@
     </w:p>
     <w:p>
       <w:r>
+        <w:rPr>
+          <w:noProof/>
+        </w:rPr>
         <w:drawing>
           <wp:inline distT="0" distB="0" distL="0" distR="0" wp14:anchorId="12BD3729" wp14:editId="48A21BC2">
             <wp:extent cx="5943600" cy="2739390"/>
@@ -285,6 +3165,9 @@
     <w:p/>
     <w:p>
       <w:r>
+        <w:rPr>
+          <w:noProof/>
+        </w:rPr>
         <w:lastRenderedPageBreak/>
         <w:drawing>
           <wp:inline distT="0" distB="0" distL="0" distR="0" wp14:anchorId="1CF20FB0" wp14:editId="737E2A89">
@@ -325,6 +3208,9 @@
     </w:p>
     <w:p>
       <w:r>
+        <w:rPr>
+          <w:noProof/>
+        </w:rPr>
         <w:drawing>
           <wp:inline distT="0" distB="0" distL="0" distR="0" wp14:anchorId="7769E80F" wp14:editId="3EEE929A">
             <wp:extent cx="5296639" cy="2362530"/>
@@ -364,6 +3250,9 @@
     </w:p>
     <w:p>
       <w:r>
+        <w:rPr>
+          <w:noProof/>
+        </w:rPr>
         <w:lastRenderedPageBreak/>
         <w:drawing>
           <wp:inline distT="0" distB="0" distL="0" distR="0" wp14:anchorId="75592AB8" wp14:editId="0E2F0594">
@@ -404,6 +3293,9 @@
     </w:p>
     <w:p>
       <w:r>
+        <w:rPr>
+          <w:noProof/>
+        </w:rPr>
         <w:drawing>
           <wp:inline distT="0" distB="0" distL="0" distR="0" wp14:anchorId="1CF337D8" wp14:editId="6B9CDAC7">
             <wp:extent cx="5943600" cy="3029585"/>
@@ -444,6 +3336,9 @@
     <w:p/>
     <w:p>
       <w:r>
+        <w:rPr>
+          <w:noProof/>
+        </w:rPr>
         <w:lastRenderedPageBreak/>
         <w:drawing>
           <wp:inline distT="0" distB="0" distL="0" distR="0" wp14:anchorId="0C44A3C4" wp14:editId="5DE68AB1">
@@ -484,6 +3379,9 @@
     </w:p>
     <w:p>
       <w:r>
+        <w:rPr>
+          <w:noProof/>
+        </w:rPr>
         <w:drawing>
           <wp:inline distT="0" distB="0" distL="0" distR="0" wp14:anchorId="069BA9F5" wp14:editId="01389529">
             <wp:extent cx="5943600" cy="3209290"/>
@@ -528,6 +3426,9 @@
     <w:p/>
     <w:p>
       <w:r>
+        <w:rPr>
+          <w:noProof/>
+        </w:rPr>
         <w:lastRenderedPageBreak/>
         <w:drawing>
           <wp:inline distT="0" distB="0" distL="0" distR="0" wp14:anchorId="0E230C7D" wp14:editId="0CB01F41">
@@ -574,6 +3475,9 @@
     <w:p/>
     <w:p>
       <w:r>
+        <w:rPr>
+          <w:noProof/>
+        </w:rPr>
         <w:lastRenderedPageBreak/>
         <w:drawing>
           <wp:inline distT="0" distB="0" distL="0" distR="0" wp14:anchorId="3F516E9E" wp14:editId="07CE067A">
@@ -621,6 +3525,9 @@
     <w:p/>
     <w:p>
       <w:r>
+        <w:rPr>
+          <w:noProof/>
+        </w:rPr>
         <w:lastRenderedPageBreak/>
         <w:drawing>
           <wp:inline distT="0" distB="0" distL="0" distR="0" wp14:anchorId="154DCB4A" wp14:editId="51F88035">
@@ -669,6 +3576,9 @@
     <w:p/>
     <w:p>
       <w:r>
+        <w:rPr>
+          <w:noProof/>
+        </w:rPr>
         <w:lastRenderedPageBreak/>
         <w:drawing>
           <wp:inline distT="0" distB="0" distL="0" distR="0" wp14:anchorId="389F1EAC" wp14:editId="03ED5037">
@@ -715,6 +3625,9 @@
     <w:p/>
     <w:p>
       <w:r>
+        <w:rPr>
+          <w:noProof/>
+        </w:rPr>
         <w:lastRenderedPageBreak/>
         <w:drawing>
           <wp:inline distT="0" distB="0" distL="0" distR="0" wp14:anchorId="1CBB630C" wp14:editId="5D0F440E">
@@ -762,6 +3675,9 @@
     <w:p/>
     <w:p>
       <w:r>
+        <w:rPr>
+          <w:noProof/>
+        </w:rPr>
         <w:lastRenderedPageBreak/>
         <w:drawing>
           <wp:inline distT="0" distB="0" distL="0" distR="0" wp14:anchorId="1F5E138E" wp14:editId="344FDB23">
@@ -812,6 +3728,9 @@
     <w:p/>
     <w:p>
       <w:r>
+        <w:rPr>
+          <w:noProof/>
+        </w:rPr>
         <w:lastRenderedPageBreak/>
         <w:drawing>
           <wp:inline distT="0" distB="0" distL="0" distR="0" wp14:anchorId="1FCF1C93" wp14:editId="3AD52C6F">
@@ -859,6 +3778,9 @@
     <w:p/>
     <w:p>
       <w:r>
+        <w:rPr>
+          <w:noProof/>
+        </w:rPr>
         <w:lastRenderedPageBreak/>
         <w:drawing>
           <wp:inline distT="0" distB="0" distL="0" distR="0" wp14:anchorId="1F470AE7" wp14:editId="31CCFC08">
@@ -908,6 +3830,9 @@
     <w:p/>
     <w:p>
       <w:r>
+        <w:rPr>
+          <w:noProof/>
+        </w:rPr>
         <w:lastRenderedPageBreak/>
         <w:drawing>
           <wp:inline distT="0" distB="0" distL="0" distR="0" wp14:anchorId="5F21BBE8" wp14:editId="07C7E15B">
@@ -955,6 +3880,9 @@
     <w:p/>
     <w:p>
       <w:r>
+        <w:rPr>
+          <w:noProof/>
+        </w:rPr>
         <w:lastRenderedPageBreak/>
         <w:drawing>
           <wp:inline distT="0" distB="0" distL="0" distR="0" wp14:anchorId="12D5FAF3" wp14:editId="0CAAB528">
@@ -1606,7 +4534,6 @@
   <w:style w:type="character" w:default="1" w:styleId="Fontepargpadro">
     <w:name w:val="Default Paragraph Font"/>
     <w:uiPriority w:val="1"/>
-    <w:semiHidden/>
     <w:unhideWhenUsed/>
   </w:style>
   <w:style w:type="table" w:default="1" w:styleId="Tabelanormal">

</xml_diff>